<commit_message>
SRS Doc Version 0.2
</commit_message>
<xml_diff>
--- a/SRS_All_In-One-Planner.docx
+++ b/SRS_All_In-One-Planner.docx
@@ -116,7 +116,7 @@
           <w:szCs w:val="20"/>
           <w:lang w:eastAsia="en-US"/>
         </w:rPr>
-        <w:t>0.1</w:t>
+        <w:t>0.</w:t>
       </w:r>
       <w:r>
         <w:rPr>
@@ -127,6 +127,17 @@
           <w:szCs w:val="20"/>
           <w:lang w:eastAsia="en-US"/>
         </w:rPr>
+        <w:t>2</w:t>
+      </w:r>
+      <w:r>
+        <w:rPr>
+          <w:rFonts w:ascii="Arial" w:eastAsia="Times New Roman" w:hAnsi="Arial" w:cs="Times New Roman"/>
+          <w:b/>
+          <w:kern w:val="28"/>
+          <w:sz w:val="28"/>
+          <w:szCs w:val="20"/>
+          <w:lang w:eastAsia="en-US"/>
+        </w:rPr>
         <w:t xml:space="preserve"> approved</w:t>
       </w:r>
     </w:p>
@@ -183,7 +194,7 @@
     </w:p>
     <w:tbl>
       <w:tblPr>
-        <w:tblW w:w="0" w:type="auto"/>
+        <w:tblW w:w="9868" w:type="dxa"/>
         <w:tblBorders>
           <w:top w:val="single" w:sz="12" w:space="0" w:color="auto"/>
           <w:left w:val="single" w:sz="12" w:space="0" w:color="auto"/>
@@ -197,8 +208,8 @@
       </w:tblPr>
       <w:tblGrid>
         <w:gridCol w:w="2160"/>
-        <w:gridCol w:w="1170"/>
-        <w:gridCol w:w="4954"/>
+        <w:gridCol w:w="1335"/>
+        <w:gridCol w:w="4789"/>
         <w:gridCol w:w="1584"/>
       </w:tblGrid>
       <w:tr>
@@ -231,7 +242,7 @@
         </w:tc>
         <w:tc>
           <w:tcPr>
-            <w:tcW w:w="1170" w:type="dxa"/>
+            <w:tcW w:w="1335" w:type="dxa"/>
             <w:tcBorders>
               <w:top w:val="single" w:sz="12" w:space="0" w:color="auto"/>
               <w:bottom w:val="double" w:sz="12" w:space="0" w:color="auto"/>
@@ -258,7 +269,7 @@
         </w:tc>
         <w:tc>
           <w:tcPr>
-            <w:tcW w:w="4954" w:type="dxa"/>
+            <w:tcW w:w="4789" w:type="dxa"/>
             <w:tcBorders>
               <w:top w:val="single" w:sz="12" w:space="0" w:color="auto"/>
               <w:bottom w:val="double" w:sz="12" w:space="0" w:color="auto"/>
@@ -327,11 +338,33 @@
                 <w:szCs w:val="20"/>
               </w:rPr>
             </w:pPr>
+            <w:r>
+              <w:rPr>
+                <w:rFonts w:ascii="Times" w:eastAsia="Times New Roman" w:hAnsi="Times" w:cs="Times New Roman"/>
+                <w:szCs w:val="20"/>
+              </w:rPr>
+              <w:t>1</w:t>
+            </w:r>
+            <w:r>
+              <w:rPr>
+                <w:rFonts w:ascii="Times" w:eastAsia="Times New Roman" w:hAnsi="Times" w:cs="Times New Roman"/>
+                <w:szCs w:val="20"/>
+                <w:vertAlign w:val="superscript"/>
+              </w:rPr>
+              <w:t>st</w:t>
+            </w:r>
+            <w:r>
+              <w:rPr>
+                <w:rFonts w:ascii="Times" w:eastAsia="Times New Roman" w:hAnsi="Times" w:cs="Times New Roman"/>
+                <w:szCs w:val="20"/>
+              </w:rPr>
+              <w:t xml:space="preserve"> milestone changes</w:t>
+            </w:r>
           </w:p>
         </w:tc>
         <w:tc>
           <w:tcPr>
-            <w:tcW w:w="1170" w:type="dxa"/>
+            <w:tcW w:w="1335" w:type="dxa"/>
             <w:tcBorders>
               <w:top w:val="nil"/>
             </w:tcBorders>
@@ -344,11 +377,18 @@
                 <w:szCs w:val="20"/>
               </w:rPr>
             </w:pPr>
+            <w:r>
+              <w:rPr>
+                <w:rFonts w:ascii="Times" w:eastAsia="Times New Roman" w:hAnsi="Times" w:cs="Times New Roman"/>
+                <w:szCs w:val="20"/>
+              </w:rPr>
+              <w:t>04/23/2022</w:t>
+            </w:r>
           </w:p>
         </w:tc>
         <w:tc>
           <w:tcPr>
-            <w:tcW w:w="4954" w:type="dxa"/>
+            <w:tcW w:w="4789" w:type="dxa"/>
             <w:tcBorders>
               <w:top w:val="nil"/>
             </w:tcBorders>
@@ -361,6 +401,13 @@
                 <w:szCs w:val="20"/>
               </w:rPr>
             </w:pPr>
+            <w:r>
+              <w:rPr>
+                <w:rFonts w:ascii="Times" w:eastAsia="Times New Roman" w:hAnsi="Times" w:cs="Times New Roman"/>
+                <w:szCs w:val="20"/>
+              </w:rPr>
+              <w:t>Updated considerations</w:t>
+            </w:r>
           </w:p>
         </w:tc>
         <w:tc>
@@ -378,6 +425,13 @@
                 <w:szCs w:val="20"/>
               </w:rPr>
             </w:pPr>
+            <w:r>
+              <w:rPr>
+                <w:rFonts w:ascii="Times" w:eastAsia="Times New Roman" w:hAnsi="Times" w:cs="Times New Roman"/>
+                <w:szCs w:val="20"/>
+              </w:rPr>
+              <w:t>0.2</w:t>
+            </w:r>
           </w:p>
         </w:tc>
       </w:tr>
@@ -401,7 +455,7 @@
         </w:tc>
         <w:tc>
           <w:tcPr>
-            <w:tcW w:w="1170" w:type="dxa"/>
+            <w:tcW w:w="1335" w:type="dxa"/>
             <w:tcBorders>
               <w:bottom w:val="single" w:sz="12" w:space="0" w:color="auto"/>
             </w:tcBorders>
@@ -418,7 +472,7 @@
         </w:tc>
         <w:tc>
           <w:tcPr>
-            <w:tcW w:w="4954" w:type="dxa"/>
+            <w:tcW w:w="4789" w:type="dxa"/>
             <w:tcBorders>
               <w:bottom w:val="single" w:sz="12" w:space="0" w:color="auto"/>
             </w:tcBorders>
@@ -578,7 +632,21 @@
           <w:i w:val="0"/>
           <w:iCs/>
         </w:rPr>
-        <w:t xml:space="preserve">This project will focus first on the planner, then add more features as time will allow. </w:t>
+        <w:t>This project will focus first on the planner</w:t>
+      </w:r>
+      <w:r>
+        <w:rPr>
+          <w:i w:val="0"/>
+          <w:iCs/>
+        </w:rPr>
+        <w:t xml:space="preserve"> and then add more features as time allows</w:t>
+      </w:r>
+      <w:r>
+        <w:rPr>
+          <w:i w:val="0"/>
+          <w:iCs/>
+        </w:rPr>
+        <w:t xml:space="preserve">. </w:t>
       </w:r>
     </w:p>
     <w:p>
@@ -1851,7 +1919,7 @@
     <w:tbl>
       <w:tblPr>
         <w:tblStyle w:val="ProjectScopeTable"/>
-        <w:tblW w:w="5291" w:type="pct"/>
+        <w:tblW w:w="5388" w:type="pct"/>
         <w:tblInd w:w="0" w:type="dxa"/>
         <w:tblLook w:val="04A0" w:firstRow="1" w:lastRow="0" w:firstColumn="1" w:lastColumn="0" w:noHBand="0" w:noVBand="1"/>
         <w:tblDescription w:val="Table to enter Name, Title, and Date"/>
@@ -1859,7 +1927,7 @@
       <w:tblGrid>
         <w:gridCol w:w="3595"/>
         <w:gridCol w:w="4951"/>
-        <w:gridCol w:w="1348"/>
+        <w:gridCol w:w="1530"/>
       </w:tblGrid>
       <w:tr>
         <w:trPr>
@@ -1867,7 +1935,7 @@
         </w:trPr>
         <w:tc>
           <w:tcPr>
-            <w:tcW w:w="1817" w:type="pct"/>
+            <w:tcW w:w="1784" w:type="pct"/>
             <w:tcBorders>
               <w:top w:val="single" w:sz="4" w:space="0" w:color="4472C4" w:themeColor="accent1"/>
               <w:left w:val="single" w:sz="4" w:space="0" w:color="4472C4" w:themeColor="accent1"/>
@@ -1900,7 +1968,7 @@
         </w:tc>
         <w:tc>
           <w:tcPr>
-            <w:tcW w:w="2502" w:type="pct"/>
+            <w:tcW w:w="2457" w:type="pct"/>
             <w:tcBorders>
               <w:top w:val="single" w:sz="4" w:space="0" w:color="4472C4" w:themeColor="accent1"/>
               <w:left w:val="single" w:sz="4" w:space="0" w:color="4472C4" w:themeColor="accent1"/>
@@ -1933,7 +2001,7 @@
         </w:tc>
         <w:tc>
           <w:tcPr>
-            <w:tcW w:w="681" w:type="pct"/>
+            <w:tcW w:w="759" w:type="pct"/>
             <w:tcBorders>
               <w:top w:val="single" w:sz="4" w:space="0" w:color="4472C4" w:themeColor="accent1"/>
               <w:left w:val="single" w:sz="4" w:space="0" w:color="4472C4" w:themeColor="accent1"/>
@@ -1968,7 +2036,7 @@
       <w:tr>
         <w:tc>
           <w:tcPr>
-            <w:tcW w:w="1817" w:type="pct"/>
+            <w:tcW w:w="1784" w:type="pct"/>
             <w:tcBorders>
               <w:top w:val="single" w:sz="4" w:space="0" w:color="4472C4" w:themeColor="accent1"/>
               <w:left w:val="single" w:sz="4" w:space="0" w:color="4472C4" w:themeColor="accent1"/>
@@ -1992,7 +2060,7 @@
         </w:tc>
         <w:tc>
           <w:tcPr>
-            <w:tcW w:w="2502" w:type="pct"/>
+            <w:tcW w:w="2457" w:type="pct"/>
             <w:tcBorders>
               <w:top w:val="single" w:sz="4" w:space="0" w:color="4472C4" w:themeColor="accent1"/>
               <w:left w:val="single" w:sz="4" w:space="0" w:color="4472C4" w:themeColor="accent1"/>
@@ -2016,7 +2084,7 @@
         </w:tc>
         <w:tc>
           <w:tcPr>
-            <w:tcW w:w="681" w:type="pct"/>
+            <w:tcW w:w="759" w:type="pct"/>
             <w:tcBorders>
               <w:top w:val="single" w:sz="4" w:space="0" w:color="4472C4" w:themeColor="accent1"/>
               <w:left w:val="single" w:sz="4" w:space="0" w:color="4472C4" w:themeColor="accent1"/>
@@ -2042,7 +2110,7 @@
       <w:tr>
         <w:tc>
           <w:tcPr>
-            <w:tcW w:w="1817" w:type="pct"/>
+            <w:tcW w:w="1784" w:type="pct"/>
             <w:tcBorders>
               <w:top w:val="single" w:sz="4" w:space="0" w:color="4472C4" w:themeColor="accent1"/>
               <w:left w:val="single" w:sz="4" w:space="0" w:color="4472C4" w:themeColor="accent1"/>
@@ -2061,11 +2129,129 @@
                 <w:lang w:eastAsia="en-US"/>
               </w:rPr>
             </w:pPr>
+            <w:r>
+              <w:rPr>
+                <w:rFonts w:ascii="Arial" w:eastAsia="Times New Roman" w:hAnsi="Arial" w:cs="Times New Roman"/>
+                <w:iCs/>
+                <w:color w:val="auto"/>
+                <w:sz w:val="22"/>
+                <w:szCs w:val="20"/>
+                <w:lang w:eastAsia="en-US"/>
+              </w:rPr>
+              <w:t>Users</w:t>
+            </w:r>
+            <w:r>
+              <w:rPr>
+                <w:rFonts w:ascii="Arial" w:eastAsia="Times New Roman" w:hAnsi="Arial" w:cs="Times New Roman"/>
+                <w:iCs/>
+                <w:color w:val="auto"/>
+                <w:sz w:val="22"/>
+                <w:szCs w:val="20"/>
+                <w:lang w:eastAsia="en-US"/>
+              </w:rPr>
+              <w:t xml:space="preserve"> can view different pages</w:t>
+            </w:r>
+            <w:r>
+              <w:rPr>
+                <w:rFonts w:ascii="Arial" w:eastAsia="Times New Roman" w:hAnsi="Arial" w:cs="Times New Roman"/>
+                <w:iCs/>
+                <w:color w:val="auto"/>
+                <w:sz w:val="22"/>
+                <w:szCs w:val="20"/>
+                <w:lang w:eastAsia="en-US"/>
+              </w:rPr>
+              <w:t xml:space="preserve">; </w:t>
+            </w:r>
+            <w:r>
+              <w:rPr>
+                <w:rFonts w:ascii="Arial" w:eastAsia="Times New Roman" w:hAnsi="Arial" w:cs="Times New Roman"/>
+                <w:iCs/>
+                <w:color w:val="auto"/>
+                <w:sz w:val="22"/>
+                <w:szCs w:val="20"/>
+                <w:lang w:eastAsia="en-US"/>
+              </w:rPr>
+              <w:t>Monthl</w:t>
+            </w:r>
+            <w:r>
+              <w:rPr>
+                <w:rFonts w:ascii="Arial" w:eastAsia="Times New Roman" w:hAnsi="Arial" w:cs="Times New Roman"/>
+                <w:iCs/>
+                <w:szCs w:val="20"/>
+              </w:rPr>
+              <w:t>y</w:t>
+            </w:r>
+            <w:r>
+              <w:rPr>
+                <w:rFonts w:ascii="Arial" w:eastAsia="Times New Roman" w:hAnsi="Arial" w:cs="Times New Roman"/>
+                <w:iCs/>
+                <w:color w:val="auto"/>
+                <w:sz w:val="22"/>
+                <w:szCs w:val="20"/>
+                <w:lang w:eastAsia="en-US"/>
+              </w:rPr>
+              <w:t xml:space="preserve">, </w:t>
+            </w:r>
+            <w:r>
+              <w:rPr>
+                <w:rFonts w:ascii="Arial" w:eastAsia="Times New Roman" w:hAnsi="Arial" w:cs="Times New Roman"/>
+                <w:iCs/>
+                <w:color w:val="auto"/>
+                <w:sz w:val="22"/>
+                <w:szCs w:val="20"/>
+                <w:lang w:eastAsia="en-US"/>
+              </w:rPr>
+              <w:t xml:space="preserve">and </w:t>
+            </w:r>
+            <w:r>
+              <w:rPr>
+                <w:rFonts w:ascii="Arial" w:eastAsia="Times New Roman" w:hAnsi="Arial" w:cs="Times New Roman"/>
+                <w:iCs/>
+                <w:color w:val="auto"/>
+                <w:sz w:val="22"/>
+                <w:szCs w:val="20"/>
+                <w:lang w:eastAsia="en-US"/>
+              </w:rPr>
+              <w:t xml:space="preserve">weekly </w:t>
+            </w:r>
+            <w:r>
+              <w:rPr>
+                <w:rFonts w:ascii="Arial" w:eastAsia="Times New Roman" w:hAnsi="Arial" w:cs="Times New Roman"/>
+                <w:iCs/>
+                <w:color w:val="auto"/>
+                <w:sz w:val="22"/>
+                <w:szCs w:val="20"/>
+                <w:lang w:eastAsia="en-US"/>
+              </w:rPr>
+              <w:t>calend</w:t>
+            </w:r>
+            <w:r>
+              <w:rPr>
+                <w:rFonts w:ascii="Arial" w:eastAsia="Times New Roman" w:hAnsi="Arial" w:cs="Times New Roman"/>
+                <w:iCs/>
+                <w:color w:val="auto"/>
+                <w:sz w:val="22"/>
+                <w:szCs w:val="20"/>
+                <w:lang w:eastAsia="en-US"/>
+              </w:rPr>
+              <w:t>ar</w:t>
+            </w:r>
+            <w:r>
+              <w:rPr>
+                <w:rFonts w:ascii="Arial" w:eastAsia="Times New Roman" w:hAnsi="Arial" w:cs="Times New Roman"/>
+                <w:iCs/>
+                <w:color w:val="auto"/>
+                <w:sz w:val="22"/>
+                <w:szCs w:val="20"/>
+                <w:lang w:eastAsia="en-US"/>
+              </w:rPr>
+              <w:t xml:space="preserve"> views.</w:t>
+            </w:r>
           </w:p>
         </w:tc>
         <w:tc>
           <w:tcPr>
-            <w:tcW w:w="2502" w:type="pct"/>
+            <w:tcW w:w="2457" w:type="pct"/>
             <w:tcBorders>
               <w:top w:val="single" w:sz="4" w:space="0" w:color="4472C4" w:themeColor="accent1"/>
               <w:left w:val="single" w:sz="4" w:space="0" w:color="4472C4" w:themeColor="accent1"/>
@@ -2099,7 +2285,7 @@
         </w:tc>
         <w:tc>
           <w:tcPr>
-            <w:tcW w:w="681" w:type="pct"/>
+            <w:tcW w:w="759" w:type="pct"/>
             <w:tcBorders>
               <w:top w:val="single" w:sz="4" w:space="0" w:color="4472C4" w:themeColor="accent1"/>
               <w:left w:val="single" w:sz="4" w:space="0" w:color="4472C4" w:themeColor="accent1"/>
@@ -2118,13 +2304,24 @@
                 <w:lang w:eastAsia="en-US"/>
               </w:rPr>
             </w:pPr>
+            <w:r>
+              <w:rPr>
+                <w:rFonts w:ascii="Arial" w:eastAsia="Times New Roman" w:hAnsi="Arial" w:cs="Times New Roman"/>
+                <w:iCs/>
+                <w:color w:val="auto"/>
+                <w:sz w:val="22"/>
+                <w:szCs w:val="20"/>
+                <w:lang w:eastAsia="en-US"/>
+              </w:rPr>
+              <w:t>In Progress</w:t>
+            </w:r>
           </w:p>
         </w:tc>
       </w:tr>
       <w:tr>
         <w:tc>
           <w:tcPr>
-            <w:tcW w:w="1817" w:type="pct"/>
+            <w:tcW w:w="1784" w:type="pct"/>
             <w:tcBorders>
               <w:top w:val="single" w:sz="4" w:space="0" w:color="4472C4" w:themeColor="accent1"/>
               <w:left w:val="single" w:sz="4" w:space="0" w:color="4472C4" w:themeColor="accent1"/>
@@ -2143,11 +2340,33 @@
                 <w:lang w:eastAsia="en-US"/>
               </w:rPr>
             </w:pPr>
+            <w:r>
+              <w:rPr>
+                <w:rFonts w:ascii="Arial" w:eastAsia="Times New Roman" w:hAnsi="Arial" w:cs="Times New Roman"/>
+                <w:iCs/>
+                <w:color w:val="auto"/>
+                <w:sz w:val="22"/>
+                <w:szCs w:val="20"/>
+                <w:lang w:eastAsia="en-US"/>
+              </w:rPr>
+              <w:t>Users</w:t>
+            </w:r>
+            <w:r>
+              <w:rPr>
+                <w:rFonts w:ascii="Arial" w:eastAsia="Times New Roman" w:hAnsi="Arial" w:cs="Times New Roman"/>
+                <w:iCs/>
+                <w:color w:val="auto"/>
+                <w:sz w:val="22"/>
+                <w:szCs w:val="20"/>
+                <w:lang w:eastAsia="en-US"/>
+              </w:rPr>
+              <w:t xml:space="preserve"> can add new items/events.</w:t>
+            </w:r>
           </w:p>
         </w:tc>
         <w:tc>
           <w:tcPr>
-            <w:tcW w:w="2502" w:type="pct"/>
+            <w:tcW w:w="2457" w:type="pct"/>
             <w:tcBorders>
               <w:top w:val="single" w:sz="4" w:space="0" w:color="4472C4" w:themeColor="accent1"/>
               <w:left w:val="single" w:sz="4" w:space="0" w:color="4472C4" w:themeColor="accent1"/>
@@ -2175,13 +2394,13 @@
                 <w:szCs w:val="20"/>
                 <w:lang w:eastAsia="en-US"/>
               </w:rPr>
-              <w:t>As a User, I would like to be sent notifications on when an event is coming up in my planner to keep me up to date</w:t>
+              <w:t>As a User, I want to add notes/comments for each day to remind myself of things that happened that day</w:t>
             </w:r>
           </w:p>
         </w:tc>
         <w:tc>
           <w:tcPr>
-            <w:tcW w:w="681" w:type="pct"/>
+            <w:tcW w:w="759" w:type="pct"/>
             <w:tcBorders>
               <w:top w:val="single" w:sz="4" w:space="0" w:color="4472C4" w:themeColor="accent1"/>
               <w:left w:val="single" w:sz="4" w:space="0" w:color="4472C4" w:themeColor="accent1"/>
@@ -2200,161 +2419,24 @@
                 <w:lang w:eastAsia="en-US"/>
               </w:rPr>
             </w:pPr>
+            <w:r>
+              <w:rPr>
+                <w:rFonts w:ascii="Arial" w:eastAsia="Times New Roman" w:hAnsi="Arial" w:cs="Times New Roman"/>
+                <w:iCs/>
+                <w:color w:val="auto"/>
+                <w:sz w:val="22"/>
+                <w:szCs w:val="20"/>
+                <w:lang w:eastAsia="en-US"/>
+              </w:rPr>
+              <w:t>In Progress</w:t>
+            </w:r>
           </w:p>
         </w:tc>
       </w:tr>
       <w:tr>
         <w:tc>
           <w:tcPr>
-            <w:tcW w:w="1817" w:type="pct"/>
-            <w:tcBorders>
-              <w:top w:val="single" w:sz="4" w:space="0" w:color="4472C4" w:themeColor="accent1"/>
-              <w:left w:val="single" w:sz="4" w:space="0" w:color="4472C4" w:themeColor="accent1"/>
-              <w:bottom w:val="single" w:sz="4" w:space="0" w:color="4472C4" w:themeColor="accent1"/>
-              <w:right w:val="single" w:sz="4" w:space="0" w:color="4472C4" w:themeColor="accent1"/>
-            </w:tcBorders>
-            <w:hideMark/>
-          </w:tcPr>
-          <w:p>
-            <w:pPr>
-              <w:rPr>
-                <w:rFonts w:ascii="Arial" w:eastAsia="Times New Roman" w:hAnsi="Arial" w:cs="Times New Roman"/>
-                <w:iCs/>
-                <w:color w:val="auto"/>
-                <w:sz w:val="22"/>
-                <w:szCs w:val="20"/>
-                <w:lang w:eastAsia="en-US"/>
-              </w:rPr>
-            </w:pPr>
-          </w:p>
-        </w:tc>
-        <w:tc>
-          <w:tcPr>
-            <w:tcW w:w="2502" w:type="pct"/>
-            <w:tcBorders>
-              <w:top w:val="single" w:sz="4" w:space="0" w:color="4472C4" w:themeColor="accent1"/>
-              <w:left w:val="single" w:sz="4" w:space="0" w:color="4472C4" w:themeColor="accent1"/>
-              <w:bottom w:val="single" w:sz="4" w:space="0" w:color="4472C4" w:themeColor="accent1"/>
-              <w:right w:val="single" w:sz="4" w:space="0" w:color="4472C4" w:themeColor="accent1"/>
-            </w:tcBorders>
-            <w:hideMark/>
-          </w:tcPr>
-          <w:p>
-            <w:pPr>
-              <w:rPr>
-                <w:rFonts w:ascii="Arial" w:eastAsia="Times New Roman" w:hAnsi="Arial" w:cs="Times New Roman"/>
-                <w:iCs/>
-                <w:color w:val="auto"/>
-                <w:sz w:val="22"/>
-                <w:szCs w:val="20"/>
-                <w:lang w:eastAsia="en-US"/>
-              </w:rPr>
-            </w:pPr>
-          </w:p>
-        </w:tc>
-        <w:tc>
-          <w:tcPr>
-            <w:tcW w:w="681" w:type="pct"/>
-            <w:tcBorders>
-              <w:top w:val="single" w:sz="4" w:space="0" w:color="4472C4" w:themeColor="accent1"/>
-              <w:left w:val="single" w:sz="4" w:space="0" w:color="4472C4" w:themeColor="accent1"/>
-              <w:bottom w:val="single" w:sz="4" w:space="0" w:color="4472C4" w:themeColor="accent1"/>
-              <w:right w:val="single" w:sz="4" w:space="0" w:color="4472C4" w:themeColor="accent1"/>
-            </w:tcBorders>
-            <w:hideMark/>
-          </w:tcPr>
-          <w:p>
-            <w:pPr>
-              <w:rPr>
-                <w:rFonts w:ascii="Arial" w:eastAsia="Times New Roman" w:hAnsi="Arial" w:cs="Times New Roman"/>
-                <w:iCs/>
-                <w:color w:val="auto"/>
-                <w:sz w:val="22"/>
-                <w:szCs w:val="20"/>
-                <w:lang w:eastAsia="en-US"/>
-              </w:rPr>
-            </w:pPr>
-          </w:p>
-        </w:tc>
-      </w:tr>
-      <w:tr>
-        <w:tc>
-          <w:tcPr>
-            <w:tcW w:w="1817" w:type="pct"/>
-            <w:tcBorders>
-              <w:top w:val="single" w:sz="4" w:space="0" w:color="4472C4" w:themeColor="accent1"/>
-              <w:left w:val="single" w:sz="4" w:space="0" w:color="4472C4" w:themeColor="accent1"/>
-              <w:bottom w:val="single" w:sz="4" w:space="0" w:color="4472C4" w:themeColor="accent1"/>
-              <w:right w:val="single" w:sz="4" w:space="0" w:color="4472C4" w:themeColor="accent1"/>
-            </w:tcBorders>
-            <w:hideMark/>
-          </w:tcPr>
-          <w:p>
-            <w:pPr>
-              <w:rPr>
-                <w:rFonts w:ascii="Arial" w:eastAsia="Times New Roman" w:hAnsi="Arial" w:cs="Times New Roman"/>
-                <w:iCs/>
-                <w:color w:val="auto"/>
-                <w:sz w:val="22"/>
-                <w:szCs w:val="20"/>
-                <w:lang w:eastAsia="en-US"/>
-              </w:rPr>
-            </w:pPr>
-          </w:p>
-        </w:tc>
-        <w:tc>
-          <w:tcPr>
-            <w:tcW w:w="2502" w:type="pct"/>
-            <w:tcBorders>
-              <w:top w:val="single" w:sz="4" w:space="0" w:color="4472C4" w:themeColor="accent1"/>
-              <w:left w:val="single" w:sz="4" w:space="0" w:color="4472C4" w:themeColor="accent1"/>
-              <w:bottom w:val="single" w:sz="4" w:space="0" w:color="4472C4" w:themeColor="accent1"/>
-              <w:right w:val="single" w:sz="4" w:space="0" w:color="4472C4" w:themeColor="accent1"/>
-            </w:tcBorders>
-            <w:hideMark/>
-          </w:tcPr>
-          <w:p>
-            <w:pPr>
-              <w:rPr>
-                <w:rFonts w:ascii="Arial" w:eastAsia="Times New Roman" w:hAnsi="Arial" w:cs="Times New Roman"/>
-                <w:iCs/>
-                <w:color w:val="auto"/>
-                <w:sz w:val="22"/>
-                <w:szCs w:val="20"/>
-                <w:lang w:eastAsia="en-US"/>
-              </w:rPr>
-            </w:pPr>
-          </w:p>
-        </w:tc>
-        <w:tc>
-          <w:tcPr>
-            <w:tcW w:w="681" w:type="pct"/>
-            <w:tcBorders>
-              <w:top w:val="single" w:sz="4" w:space="0" w:color="4472C4" w:themeColor="accent1"/>
-              <w:left w:val="single" w:sz="4" w:space="0" w:color="4472C4" w:themeColor="accent1"/>
-              <w:bottom w:val="single" w:sz="4" w:space="0" w:color="4472C4" w:themeColor="accent1"/>
-              <w:right w:val="single" w:sz="4" w:space="0" w:color="4472C4" w:themeColor="accent1"/>
-            </w:tcBorders>
-            <w:hideMark/>
-          </w:tcPr>
-          <w:p>
-            <w:pPr>
-              <w:rPr>
-                <w:rFonts w:ascii="Arial" w:eastAsia="Times New Roman" w:hAnsi="Arial" w:cs="Times New Roman"/>
-                <w:iCs/>
-                <w:color w:val="auto"/>
-                <w:sz w:val="22"/>
-                <w:szCs w:val="20"/>
-                <w:lang w:eastAsia="en-US"/>
-              </w:rPr>
-            </w:pPr>
-          </w:p>
-        </w:tc>
-      </w:tr>
-      <w:tr>
-        <w:tc>
-          <w:tcPr>
-            <w:tcW w:w="1817" w:type="pct"/>
+            <w:tcW w:w="1784" w:type="pct"/>
             <w:tcBorders>
               <w:top w:val="single" w:sz="4" w:space="0" w:color="4472C4" w:themeColor="accent1"/>
               <w:left w:val="single" w:sz="4" w:space="0" w:color="4472C4" w:themeColor="accent1"/>
@@ -2373,11 +2455,33 @@
                 <w:lang w:eastAsia="en-US"/>
               </w:rPr>
             </w:pPr>
+            <w:r>
+              <w:rPr>
+                <w:rFonts w:ascii="Arial" w:eastAsia="Times New Roman" w:hAnsi="Arial" w:cs="Times New Roman"/>
+                <w:iCs/>
+                <w:color w:val="auto"/>
+                <w:sz w:val="22"/>
+                <w:szCs w:val="20"/>
+                <w:lang w:eastAsia="en-US"/>
+              </w:rPr>
+              <w:t>Users</w:t>
+            </w:r>
+            <w:r>
+              <w:rPr>
+                <w:rFonts w:ascii="Arial" w:eastAsia="Times New Roman" w:hAnsi="Arial" w:cs="Times New Roman"/>
+                <w:iCs/>
+                <w:color w:val="auto"/>
+                <w:sz w:val="22"/>
+                <w:szCs w:val="20"/>
+                <w:lang w:eastAsia="en-US"/>
+              </w:rPr>
+              <w:t xml:space="preserve"> can save new items/events to the database.</w:t>
+            </w:r>
           </w:p>
         </w:tc>
         <w:tc>
           <w:tcPr>
-            <w:tcW w:w="2502" w:type="pct"/>
+            <w:tcW w:w="2457" w:type="pct"/>
             <w:tcBorders>
               <w:top w:val="single" w:sz="4" w:space="0" w:color="4472C4" w:themeColor="accent1"/>
               <w:left w:val="single" w:sz="4" w:space="0" w:color="4472C4" w:themeColor="accent1"/>
@@ -2405,13 +2509,68 @@
                 <w:szCs w:val="20"/>
                 <w:lang w:eastAsia="en-US"/>
               </w:rPr>
-              <w:t>As a User, I want to add notes/comments for each day to remind myself of things that happened that day</w:t>
+              <w:t>As a User</w:t>
+            </w:r>
+            <w:r>
+              <w:rPr>
+                <w:rFonts w:ascii="Arial" w:eastAsia="Times New Roman" w:hAnsi="Arial" w:cs="Times New Roman"/>
+                <w:iCs/>
+                <w:color w:val="auto"/>
+                <w:sz w:val="22"/>
+                <w:szCs w:val="20"/>
+                <w:lang w:eastAsia="en-US"/>
+              </w:rPr>
+              <w:t>,</w:t>
+            </w:r>
+            <w:r>
+              <w:rPr>
+                <w:rFonts w:ascii="Arial" w:eastAsia="Times New Roman" w:hAnsi="Arial" w:cs="Times New Roman"/>
+                <w:iCs/>
+                <w:color w:val="auto"/>
+                <w:sz w:val="22"/>
+                <w:szCs w:val="20"/>
+                <w:lang w:eastAsia="en-US"/>
+              </w:rPr>
+              <w:t xml:space="preserve"> I would like to be able to </w:t>
+            </w:r>
+            <w:r>
+              <w:rPr>
+                <w:rFonts w:ascii="Arial" w:eastAsia="Times New Roman" w:hAnsi="Arial" w:cs="Times New Roman"/>
+                <w:iCs/>
+                <w:color w:val="auto"/>
+                <w:sz w:val="22"/>
+                <w:szCs w:val="20"/>
+                <w:lang w:eastAsia="en-US"/>
+              </w:rPr>
+              <w:t>save</w:t>
+            </w:r>
+            <w:r>
+              <w:rPr>
+                <w:rFonts w:ascii="Arial" w:eastAsia="Times New Roman" w:hAnsi="Arial" w:cs="Times New Roman"/>
+                <w:iCs/>
+                <w:color w:val="auto"/>
+                <w:sz w:val="22"/>
+                <w:szCs w:val="20"/>
+                <w:lang w:eastAsia="en-US"/>
+              </w:rPr>
+              <w:t xml:space="preserve"> </w:t>
+            </w:r>
+            <w:r>
+              <w:rPr>
+                <w:rFonts w:ascii="Arial" w:eastAsia="Times New Roman" w:hAnsi="Arial" w:cs="Times New Roman"/>
+                <w:iCs/>
+                <w:color w:val="auto"/>
+                <w:sz w:val="22"/>
+                <w:szCs w:val="20"/>
+                <w:lang w:eastAsia="en-US"/>
+              </w:rPr>
+              <w:t>upcoming events so I can easily view them.</w:t>
             </w:r>
           </w:p>
         </w:tc>
         <w:tc>
           <w:tcPr>
-            <w:tcW w:w="681" w:type="pct"/>
+            <w:tcW w:w="759" w:type="pct"/>
             <w:tcBorders>
               <w:top w:val="single" w:sz="4" w:space="0" w:color="4472C4" w:themeColor="accent1"/>
               <w:left w:val="single" w:sz="4" w:space="0" w:color="4472C4" w:themeColor="accent1"/>
@@ -2430,13 +2589,36 @@
                 <w:lang w:eastAsia="en-US"/>
               </w:rPr>
             </w:pPr>
+            <w:r>
+              <w:rPr>
+                <w:rFonts w:ascii="Arial" w:eastAsia="Times New Roman" w:hAnsi="Arial" w:cs="Times New Roman"/>
+                <w:iCs/>
+                <w:color w:val="auto"/>
+                <w:sz w:val="22"/>
+                <w:szCs w:val="20"/>
+                <w:lang w:eastAsia="en-US"/>
+              </w:rPr>
+              <w:t>In Progress</w:t>
+            </w:r>
+          </w:p>
+          <w:p>
+            <w:pPr>
+              <w:rPr>
+                <w:rFonts w:ascii="Arial" w:eastAsia="Times New Roman" w:hAnsi="Arial" w:cs="Times New Roman"/>
+                <w:iCs/>
+                <w:color w:val="auto"/>
+                <w:sz w:val="22"/>
+                <w:szCs w:val="20"/>
+                <w:lang w:eastAsia="en-US"/>
+              </w:rPr>
+            </w:pPr>
           </w:p>
         </w:tc>
       </w:tr>
       <w:tr>
         <w:tc>
           <w:tcPr>
-            <w:tcW w:w="1817" w:type="pct"/>
+            <w:tcW w:w="1784" w:type="pct"/>
             <w:tcBorders>
               <w:top w:val="single" w:sz="4" w:space="0" w:color="4472C4" w:themeColor="accent1"/>
               <w:left w:val="single" w:sz="4" w:space="0" w:color="4472C4" w:themeColor="accent1"/>
@@ -2452,11 +2634,33 @@
                 <w:szCs w:val="20"/>
               </w:rPr>
             </w:pPr>
+            <w:r>
+              <w:rPr>
+                <w:rFonts w:ascii="Arial" w:eastAsia="Times New Roman" w:hAnsi="Arial" w:cs="Times New Roman"/>
+                <w:iCs/>
+                <w:color w:val="auto"/>
+                <w:sz w:val="22"/>
+                <w:szCs w:val="20"/>
+                <w:lang w:eastAsia="en-US"/>
+              </w:rPr>
+              <w:t>Users</w:t>
+            </w:r>
+            <w:r>
+              <w:rPr>
+                <w:rFonts w:ascii="Arial" w:eastAsia="Times New Roman" w:hAnsi="Arial" w:cs="Times New Roman"/>
+                <w:iCs/>
+                <w:color w:val="auto"/>
+                <w:sz w:val="22"/>
+                <w:szCs w:val="20"/>
+                <w:lang w:eastAsia="en-US"/>
+              </w:rPr>
+              <w:t xml:space="preserve"> can create an account</w:t>
+            </w:r>
           </w:p>
         </w:tc>
         <w:tc>
           <w:tcPr>
-            <w:tcW w:w="2502" w:type="pct"/>
+            <w:tcW w:w="2457" w:type="pct"/>
             <w:tcBorders>
               <w:top w:val="single" w:sz="4" w:space="0" w:color="4472C4" w:themeColor="accent1"/>
               <w:left w:val="single" w:sz="4" w:space="0" w:color="4472C4" w:themeColor="accent1"/>
@@ -2481,7 +2685,7 @@
                 <w:szCs w:val="20"/>
                 <w:lang w:eastAsia="en-US"/>
               </w:rPr>
-              <w:t xml:space="preserve">As a </w:t>
+              <w:t>As a user</w:t>
             </w:r>
             <w:r>
               <w:rPr>
@@ -2492,7 +2696,7 @@
                 <w:szCs w:val="20"/>
                 <w:lang w:eastAsia="en-US"/>
               </w:rPr>
-              <w:t>U</w:t>
+              <w:t>,</w:t>
             </w:r>
             <w:r>
               <w:rPr>
@@ -2503,7 +2707,7 @@
                 <w:szCs w:val="20"/>
                 <w:lang w:eastAsia="en-US"/>
               </w:rPr>
-              <w:t>ser</w:t>
+              <w:t xml:space="preserve"> I would like to </w:t>
             </w:r>
             <w:r>
               <w:rPr>
@@ -2514,7 +2718,7 @@
                 <w:szCs w:val="20"/>
                 <w:lang w:eastAsia="en-US"/>
               </w:rPr>
-              <w:t>,</w:t>
+              <w:t xml:space="preserve">create an account so I can </w:t>
             </w:r>
             <w:r>
               <w:rPr>
@@ -2525,13 +2729,24 @@
                 <w:szCs w:val="20"/>
                 <w:lang w:eastAsia="en-US"/>
               </w:rPr>
-              <w:t xml:space="preserve"> I want to be able to enter my income so I can track it each month.</w:t>
+              <w:t>use</w:t>
+            </w:r>
+            <w:r>
+              <w:rPr>
+                <w:rFonts w:ascii="Arial" w:eastAsia="Times New Roman" w:hAnsi="Arial" w:cs="Times New Roman"/>
+                <w:iCs/>
+                <w:color w:val="auto"/>
+                <w:sz w:val="22"/>
+                <w:szCs w:val="20"/>
+                <w:lang w:eastAsia="en-US"/>
+              </w:rPr>
+              <w:t xml:space="preserve"> the account.</w:t>
             </w:r>
           </w:p>
         </w:tc>
         <w:tc>
           <w:tcPr>
-            <w:tcW w:w="681" w:type="pct"/>
+            <w:tcW w:w="759" w:type="pct"/>
             <w:tcBorders>
               <w:top w:val="single" w:sz="4" w:space="0" w:color="4472C4" w:themeColor="accent1"/>
               <w:left w:val="single" w:sz="4" w:space="0" w:color="4472C4" w:themeColor="accent1"/>
@@ -2547,13 +2762,24 @@
                 <w:szCs w:val="20"/>
               </w:rPr>
             </w:pPr>
+            <w:r>
+              <w:rPr>
+                <w:rFonts w:ascii="Arial" w:eastAsia="Times New Roman" w:hAnsi="Arial" w:cs="Times New Roman"/>
+                <w:iCs/>
+                <w:color w:val="auto"/>
+                <w:sz w:val="22"/>
+                <w:szCs w:val="20"/>
+                <w:lang w:eastAsia="en-US"/>
+              </w:rPr>
+              <w:t>In Progress</w:t>
+            </w:r>
           </w:p>
         </w:tc>
       </w:tr>
       <w:tr>
         <w:tc>
           <w:tcPr>
-            <w:tcW w:w="1817" w:type="pct"/>
+            <w:tcW w:w="1784" w:type="pct"/>
             <w:tcBorders>
               <w:top w:val="single" w:sz="4" w:space="0" w:color="4472C4" w:themeColor="accent1"/>
               <w:left w:val="single" w:sz="4" w:space="0" w:color="4472C4" w:themeColor="accent1"/>
@@ -2569,11 +2795,22 @@
                 <w:szCs w:val="20"/>
               </w:rPr>
             </w:pPr>
+            <w:r>
+              <w:rPr>
+                <w:rFonts w:ascii="Arial" w:eastAsia="Times New Roman" w:hAnsi="Arial" w:cs="Times New Roman"/>
+                <w:iCs/>
+                <w:color w:val="auto"/>
+                <w:sz w:val="22"/>
+                <w:szCs w:val="20"/>
+                <w:lang w:eastAsia="en-US"/>
+              </w:rPr>
+              <w:t xml:space="preserve">The application allows for notifications to be sent to the user. </w:t>
+            </w:r>
           </w:p>
         </w:tc>
         <w:tc>
           <w:tcPr>
-            <w:tcW w:w="2502" w:type="pct"/>
+            <w:tcW w:w="2457" w:type="pct"/>
             <w:tcBorders>
               <w:top w:val="single" w:sz="4" w:space="0" w:color="4472C4" w:themeColor="accent1"/>
               <w:left w:val="single" w:sz="4" w:space="0" w:color="4472C4" w:themeColor="accent1"/>
@@ -2598,57 +2835,13 @@
                 <w:szCs w:val="20"/>
                 <w:lang w:eastAsia="en-US"/>
               </w:rPr>
-              <w:t xml:space="preserve">As a </w:t>
-            </w:r>
-            <w:r>
-              <w:rPr>
-                <w:rFonts w:ascii="Arial" w:eastAsia="Times New Roman" w:hAnsi="Arial" w:cs="Times New Roman"/>
-                <w:iCs/>
-                <w:color w:val="auto"/>
-                <w:sz w:val="22"/>
-                <w:szCs w:val="20"/>
-                <w:lang w:eastAsia="en-US"/>
-              </w:rPr>
-              <w:t>U</w:t>
-            </w:r>
-            <w:r>
-              <w:rPr>
-                <w:rFonts w:ascii="Arial" w:eastAsia="Times New Roman" w:hAnsi="Arial" w:cs="Times New Roman"/>
-                <w:iCs/>
-                <w:color w:val="auto"/>
-                <w:sz w:val="22"/>
-                <w:szCs w:val="20"/>
-                <w:lang w:eastAsia="en-US"/>
-              </w:rPr>
-              <w:t>ser</w:t>
-            </w:r>
-            <w:r>
-              <w:rPr>
-                <w:rFonts w:ascii="Arial" w:eastAsia="Times New Roman" w:hAnsi="Arial" w:cs="Times New Roman"/>
-                <w:iCs/>
-                <w:color w:val="auto"/>
-                <w:sz w:val="22"/>
-                <w:szCs w:val="20"/>
-                <w:lang w:eastAsia="en-US"/>
-              </w:rPr>
-              <w:t>,</w:t>
-            </w:r>
-            <w:r>
-              <w:rPr>
-                <w:rFonts w:ascii="Arial" w:eastAsia="Times New Roman" w:hAnsi="Arial" w:cs="Times New Roman"/>
-                <w:iCs/>
-                <w:color w:val="auto"/>
-                <w:sz w:val="22"/>
-                <w:szCs w:val="20"/>
-                <w:lang w:eastAsia="en-US"/>
-              </w:rPr>
-              <w:t xml:space="preserve"> I want to be able to subtract my bills from my income so I can budget for the month.</w:t>
+              <w:t>As a User, I would like to be sent notifications on when an event is coming up in my planner to keep me up to date</w:t>
             </w:r>
           </w:p>
         </w:tc>
         <w:tc>
           <w:tcPr>
-            <w:tcW w:w="681" w:type="pct"/>
+            <w:tcW w:w="759" w:type="pct"/>
             <w:tcBorders>
               <w:top w:val="single" w:sz="4" w:space="0" w:color="4472C4" w:themeColor="accent1"/>
               <w:left w:val="single" w:sz="4" w:space="0" w:color="4472C4" w:themeColor="accent1"/>
@@ -2664,87 +2857,24 @@
                 <w:szCs w:val="20"/>
               </w:rPr>
             </w:pPr>
+            <w:r>
+              <w:rPr>
+                <w:rFonts w:ascii="Arial" w:eastAsia="Times New Roman" w:hAnsi="Arial" w:cs="Times New Roman"/>
+                <w:iCs/>
+                <w:color w:val="auto"/>
+                <w:sz w:val="22"/>
+                <w:szCs w:val="20"/>
+                <w:lang w:eastAsia="en-US"/>
+              </w:rPr>
+              <w:t>TBD</w:t>
+            </w:r>
           </w:p>
         </w:tc>
       </w:tr>
       <w:tr>
         <w:tc>
           <w:tcPr>
-            <w:tcW w:w="1817" w:type="pct"/>
-            <w:tcBorders>
-              <w:top w:val="single" w:sz="4" w:space="0" w:color="4472C4" w:themeColor="accent1"/>
-              <w:left w:val="single" w:sz="4" w:space="0" w:color="4472C4" w:themeColor="accent1"/>
-              <w:bottom w:val="single" w:sz="4" w:space="0" w:color="4472C4" w:themeColor="accent1"/>
-              <w:right w:val="single" w:sz="4" w:space="0" w:color="4472C4" w:themeColor="accent1"/>
-            </w:tcBorders>
-            <w:hideMark/>
-          </w:tcPr>
-          <w:p>
-            <w:pPr>
-              <w:rPr>
-                <w:rFonts w:ascii="Arial" w:eastAsia="Times New Roman" w:hAnsi="Arial" w:cs="Times New Roman"/>
-                <w:iCs/>
-                <w:color w:val="auto"/>
-                <w:sz w:val="22"/>
-                <w:szCs w:val="20"/>
-                <w:lang w:eastAsia="en-US"/>
-              </w:rPr>
-            </w:pPr>
-          </w:p>
-        </w:tc>
-        <w:tc>
-          <w:tcPr>
-            <w:tcW w:w="2502" w:type="pct"/>
-            <w:tcBorders>
-              <w:top w:val="single" w:sz="4" w:space="0" w:color="4472C4" w:themeColor="accent1"/>
-              <w:left w:val="single" w:sz="4" w:space="0" w:color="4472C4" w:themeColor="accent1"/>
-              <w:bottom w:val="single" w:sz="4" w:space="0" w:color="4472C4" w:themeColor="accent1"/>
-              <w:right w:val="single" w:sz="4" w:space="0" w:color="4472C4" w:themeColor="accent1"/>
-            </w:tcBorders>
-            <w:hideMark/>
-          </w:tcPr>
-          <w:p>
-            <w:pPr>
-              <w:rPr>
-                <w:rFonts w:ascii="Arial" w:eastAsia="Times New Roman" w:hAnsi="Arial" w:cs="Times New Roman"/>
-                <w:iCs/>
-                <w:color w:val="auto"/>
-                <w:sz w:val="22"/>
-                <w:szCs w:val="20"/>
-                <w:lang w:eastAsia="en-US"/>
-              </w:rPr>
-            </w:pPr>
-          </w:p>
-        </w:tc>
-        <w:tc>
-          <w:tcPr>
-            <w:tcW w:w="681" w:type="pct"/>
-            <w:tcBorders>
-              <w:top w:val="single" w:sz="4" w:space="0" w:color="4472C4" w:themeColor="accent1"/>
-              <w:left w:val="single" w:sz="4" w:space="0" w:color="4472C4" w:themeColor="accent1"/>
-              <w:bottom w:val="single" w:sz="4" w:space="0" w:color="4472C4" w:themeColor="accent1"/>
-              <w:right w:val="single" w:sz="4" w:space="0" w:color="4472C4" w:themeColor="accent1"/>
-            </w:tcBorders>
-            <w:hideMark/>
-          </w:tcPr>
-          <w:p>
-            <w:pPr>
-              <w:rPr>
-                <w:rFonts w:ascii="Arial" w:eastAsia="Times New Roman" w:hAnsi="Arial" w:cs="Times New Roman"/>
-                <w:iCs/>
-                <w:color w:val="auto"/>
-                <w:sz w:val="22"/>
-                <w:szCs w:val="20"/>
-                <w:lang w:eastAsia="en-US"/>
-              </w:rPr>
-            </w:pPr>
-          </w:p>
-        </w:tc>
-      </w:tr>
-      <w:tr>
-        <w:tc>
-          <w:tcPr>
-            <w:tcW w:w="1817" w:type="pct"/>
+            <w:tcW w:w="1784" w:type="pct"/>
             <w:tcBorders>
               <w:top w:val="single" w:sz="4" w:space="0" w:color="4472C4" w:themeColor="accent1"/>
               <w:left w:val="single" w:sz="4" w:space="0" w:color="4472C4" w:themeColor="accent1"/>
@@ -2757,10 +2887,7 @@
               <w:rPr>
                 <w:rFonts w:ascii="Arial" w:eastAsia="Times New Roman" w:hAnsi="Arial" w:cs="Times New Roman"/>
                 <w:iCs/>
-                <w:color w:val="auto"/>
-                <w:sz w:val="22"/>
-                <w:szCs w:val="20"/>
-                <w:lang w:eastAsia="en-US"/>
+                <w:szCs w:val="20"/>
               </w:rPr>
             </w:pPr>
             <w:r>
@@ -2772,13 +2899,13 @@
                 <w:szCs w:val="20"/>
                 <w:lang w:eastAsia="en-US"/>
               </w:rPr>
-              <w:t>.</w:t>
+              <w:t>TBD</w:t>
             </w:r>
           </w:p>
         </w:tc>
         <w:tc>
           <w:tcPr>
-            <w:tcW w:w="2502" w:type="pct"/>
+            <w:tcW w:w="2457" w:type="pct"/>
             <w:tcBorders>
               <w:top w:val="single" w:sz="4" w:space="0" w:color="4472C4" w:themeColor="accent1"/>
               <w:left w:val="single" w:sz="4" w:space="0" w:color="4472C4" w:themeColor="accent1"/>
@@ -2791,17 +2918,69 @@
               <w:rPr>
                 <w:rFonts w:ascii="Arial" w:eastAsia="Times New Roman" w:hAnsi="Arial" w:cs="Times New Roman"/>
                 <w:iCs/>
+                <w:szCs w:val="20"/>
+              </w:rPr>
+            </w:pPr>
+            <w:r>
+              <w:rPr>
+                <w:rFonts w:ascii="Arial" w:eastAsia="Times New Roman" w:hAnsi="Arial" w:cs="Times New Roman"/>
+                <w:iCs/>
                 <w:color w:val="auto"/>
                 <w:sz w:val="22"/>
                 <w:szCs w:val="20"/>
                 <w:lang w:eastAsia="en-US"/>
               </w:rPr>
-            </w:pPr>
+              <w:t xml:space="preserve">As a </w:t>
+            </w:r>
+            <w:r>
+              <w:rPr>
+                <w:rFonts w:ascii="Arial" w:eastAsia="Times New Roman" w:hAnsi="Arial" w:cs="Times New Roman"/>
+                <w:iCs/>
+                <w:color w:val="auto"/>
+                <w:sz w:val="22"/>
+                <w:szCs w:val="20"/>
+                <w:lang w:eastAsia="en-US"/>
+              </w:rPr>
+              <w:t>U</w:t>
+            </w:r>
+            <w:r>
+              <w:rPr>
+                <w:rFonts w:ascii="Arial" w:eastAsia="Times New Roman" w:hAnsi="Arial" w:cs="Times New Roman"/>
+                <w:iCs/>
+                <w:color w:val="auto"/>
+                <w:sz w:val="22"/>
+                <w:szCs w:val="20"/>
+                <w:lang w:eastAsia="en-US"/>
+              </w:rPr>
+              <w:t>ser</w:t>
+            </w:r>
+            <w:r>
+              <w:rPr>
+                <w:rFonts w:ascii="Arial" w:eastAsia="Times New Roman" w:hAnsi="Arial" w:cs="Times New Roman"/>
+                <w:iCs/>
+                <w:color w:val="auto"/>
+                <w:sz w:val="22"/>
+                <w:szCs w:val="20"/>
+                <w:lang w:eastAsia="en-US"/>
+              </w:rPr>
+              <w:t>,</w:t>
+            </w:r>
+            <w:r>
+              <w:rPr>
+                <w:rFonts w:ascii="Arial" w:eastAsia="Times New Roman" w:hAnsi="Arial" w:cs="Times New Roman"/>
+                <w:iCs/>
+                <w:color w:val="auto"/>
+                <w:sz w:val="22"/>
+                <w:szCs w:val="20"/>
+                <w:lang w:eastAsia="en-US"/>
+              </w:rPr>
+              <w:t xml:space="preserve"> I want to be able to enter my income so I can track it each month.</w:t>
+            </w:r>
           </w:p>
         </w:tc>
         <w:tc>
           <w:tcPr>
-            <w:tcW w:w="681" w:type="pct"/>
+            <w:tcW w:w="759" w:type="pct"/>
             <w:tcBorders>
               <w:top w:val="single" w:sz="4" w:space="0" w:color="4472C4" w:themeColor="accent1"/>
               <w:left w:val="single" w:sz="4" w:space="0" w:color="4472C4" w:themeColor="accent1"/>
@@ -2814,15 +2993,10 @@
               <w:rPr>
                 <w:rFonts w:ascii="Arial" w:eastAsia="Times New Roman" w:hAnsi="Arial" w:cs="Times New Roman"/>
                 <w:iCs/>
-                <w:color w:val="auto"/>
-                <w:sz w:val="22"/>
-                <w:szCs w:val="20"/>
-                <w:lang w:eastAsia="en-US"/>
+                <w:szCs w:val="20"/>
               </w:rPr>
             </w:pPr>
-          </w:p>
-          <w:p>
-            <w:pPr>
+            <w:r>
               <w:rPr>
                 <w:rFonts w:ascii="Arial" w:eastAsia="Times New Roman" w:hAnsi="Arial" w:cs="Times New Roman"/>
                 <w:iCs/>
@@ -2831,14 +3005,15 @@
                 <w:szCs w:val="20"/>
                 <w:lang w:eastAsia="en-US"/>
               </w:rPr>
-            </w:pPr>
+              <w:t>TBD</w:t>
+            </w:r>
           </w:p>
         </w:tc>
       </w:tr>
       <w:tr>
         <w:tc>
           <w:tcPr>
-            <w:tcW w:w="1817" w:type="pct"/>
+            <w:tcW w:w="1784" w:type="pct"/>
             <w:tcBorders>
               <w:top w:val="single" w:sz="4" w:space="0" w:color="4472C4" w:themeColor="accent1"/>
               <w:left w:val="single" w:sz="4" w:space="0" w:color="4472C4" w:themeColor="accent1"/>
@@ -2854,11 +3029,22 @@
                 <w:szCs w:val="20"/>
               </w:rPr>
             </w:pPr>
+            <w:r>
+              <w:rPr>
+                <w:rFonts w:ascii="Arial" w:eastAsia="Times New Roman" w:hAnsi="Arial" w:cs="Times New Roman"/>
+                <w:iCs/>
+                <w:color w:val="auto"/>
+                <w:sz w:val="22"/>
+                <w:szCs w:val="20"/>
+                <w:lang w:eastAsia="en-US"/>
+              </w:rPr>
+              <w:t>TBD</w:t>
+            </w:r>
           </w:p>
         </w:tc>
         <w:tc>
           <w:tcPr>
-            <w:tcW w:w="2502" w:type="pct"/>
+            <w:tcW w:w="2457" w:type="pct"/>
             <w:tcBorders>
               <w:top w:val="single" w:sz="4" w:space="0" w:color="4472C4" w:themeColor="accent1"/>
               <w:left w:val="single" w:sz="4" w:space="0" w:color="4472C4" w:themeColor="accent1"/>
@@ -2874,11 +3060,66 @@
                 <w:szCs w:val="20"/>
               </w:rPr>
             </w:pPr>
+            <w:r>
+              <w:rPr>
+                <w:rFonts w:ascii="Arial" w:eastAsia="Times New Roman" w:hAnsi="Arial" w:cs="Times New Roman"/>
+                <w:iCs/>
+                <w:color w:val="auto"/>
+                <w:sz w:val="22"/>
+                <w:szCs w:val="20"/>
+                <w:lang w:eastAsia="en-US"/>
+              </w:rPr>
+              <w:t xml:space="preserve">As a </w:t>
+            </w:r>
+            <w:r>
+              <w:rPr>
+                <w:rFonts w:ascii="Arial" w:eastAsia="Times New Roman" w:hAnsi="Arial" w:cs="Times New Roman"/>
+                <w:iCs/>
+                <w:color w:val="auto"/>
+                <w:sz w:val="22"/>
+                <w:szCs w:val="20"/>
+                <w:lang w:eastAsia="en-US"/>
+              </w:rPr>
+              <w:t>U</w:t>
+            </w:r>
+            <w:r>
+              <w:rPr>
+                <w:rFonts w:ascii="Arial" w:eastAsia="Times New Roman" w:hAnsi="Arial" w:cs="Times New Roman"/>
+                <w:iCs/>
+                <w:color w:val="auto"/>
+                <w:sz w:val="22"/>
+                <w:szCs w:val="20"/>
+                <w:lang w:eastAsia="en-US"/>
+              </w:rPr>
+              <w:t>ser</w:t>
+            </w:r>
+            <w:r>
+              <w:rPr>
+                <w:rFonts w:ascii="Arial" w:eastAsia="Times New Roman" w:hAnsi="Arial" w:cs="Times New Roman"/>
+                <w:iCs/>
+                <w:color w:val="auto"/>
+                <w:sz w:val="22"/>
+                <w:szCs w:val="20"/>
+                <w:lang w:eastAsia="en-US"/>
+              </w:rPr>
+              <w:t>,</w:t>
+            </w:r>
+            <w:r>
+              <w:rPr>
+                <w:rFonts w:ascii="Arial" w:eastAsia="Times New Roman" w:hAnsi="Arial" w:cs="Times New Roman"/>
+                <w:iCs/>
+                <w:color w:val="auto"/>
+                <w:sz w:val="22"/>
+                <w:szCs w:val="20"/>
+                <w:lang w:eastAsia="en-US"/>
+              </w:rPr>
+              <w:t xml:space="preserve"> I want to be able to subtract my bills from my income so I can budget for the month.</w:t>
+            </w:r>
           </w:p>
         </w:tc>
         <w:tc>
           <w:tcPr>
-            <w:tcW w:w="681" w:type="pct"/>
+            <w:tcW w:w="759" w:type="pct"/>
             <w:tcBorders>
               <w:top w:val="single" w:sz="4" w:space="0" w:color="4472C4" w:themeColor="accent1"/>
               <w:left w:val="single" w:sz="4" w:space="0" w:color="4472C4" w:themeColor="accent1"/>
@@ -2894,6 +3135,17 @@
                 <w:szCs w:val="20"/>
               </w:rPr>
             </w:pPr>
+            <w:r>
+              <w:rPr>
+                <w:rFonts w:ascii="Arial" w:eastAsia="Times New Roman" w:hAnsi="Arial" w:cs="Times New Roman"/>
+                <w:iCs/>
+                <w:color w:val="auto"/>
+                <w:sz w:val="22"/>
+                <w:szCs w:val="20"/>
+                <w:lang w:eastAsia="en-US"/>
+              </w:rPr>
+              <w:t>TBD</w:t>
+            </w:r>
           </w:p>
         </w:tc>
       </w:tr>
@@ -3349,9 +3601,9 @@
           <w:noProof/>
         </w:rPr>
         <w:drawing>
-          <wp:inline distT="0" distB="0" distL="0" distR="0" wp14:anchorId="6142E795" wp14:editId="31DEA704">
-            <wp:extent cx="2816848" cy="6454140"/>
-            <wp:effectExtent l="0" t="0" r="3175" b="3810"/>
+          <wp:inline distT="0" distB="0" distL="0" distR="0" wp14:anchorId="6142E795" wp14:editId="26665449">
+            <wp:extent cx="2674620" cy="6128256"/>
+            <wp:effectExtent l="0" t="0" r="0" b="6350"/>
             <wp:docPr id="8" name="Picture 8" descr="Square&#10;&#10;Description automatically generated with low confidence"/>
             <wp:cNvGraphicFramePr>
               <a:graphicFrameLocks xmlns:a="http://schemas.openxmlformats.org/drawingml/2006/main" noChangeAspect="1"/>
@@ -3378,7 +3630,7 @@
                   <pic:spPr>
                     <a:xfrm>
                       <a:off x="0" y="0"/>
-                      <a:ext cx="2845770" cy="6520409"/>
+                      <a:ext cx="2678014" cy="6136034"/>
                     </a:xfrm>
                     <a:prstGeom prst="rect">
                       <a:avLst/>
@@ -3396,26 +3648,7 @@
         <w:pStyle w:val="TOCEntry"/>
         <w:ind w:firstLine="360"/>
       </w:pPr>
-    </w:p>
-    <w:p>
-      <w:pPr>
-        <w:pStyle w:val="TOCEntry"/>
-        <w:ind w:firstLine="360"/>
-      </w:pPr>
-    </w:p>
-    <w:p>
-      <w:pPr>
-        <w:pStyle w:val="TOCEntry"/>
-        <w:ind w:firstLine="360"/>
-      </w:pPr>
-    </w:p>
-    <w:p>
-      <w:pPr>
-        <w:pStyle w:val="TOCEntry"/>
-        <w:ind w:firstLine="360"/>
-      </w:pPr>
-      <w:r>
-        <w:lastRenderedPageBreak/>
+      <w:r>
         <w:t>7</w:t>
       </w:r>
       <w:r>
@@ -3608,6 +3841,7 @@
           <w:color w:val="000000"/>
           <w:lang w:eastAsia="ru-RU"/>
         </w:rPr>
+        <w:lastRenderedPageBreak/>
         <w:t>Have an email account</w:t>
       </w:r>
     </w:p>
@@ -3660,23 +3894,7 @@
           <w:color w:val="000000"/>
           <w:lang w:eastAsia="ru-RU"/>
         </w:rPr>
-        <w:t xml:space="preserve">Account is created to use </w:t>
-      </w:r>
-      <w:r>
-        <w:rPr>
-          <w:rFonts w:ascii="Arial" w:eastAsia="Times New Roman" w:hAnsi="Arial" w:cs="Arial"/>
-          <w:color w:val="000000"/>
-          <w:lang w:eastAsia="ru-RU"/>
-        </w:rPr>
-        <w:t xml:space="preserve">the </w:t>
-      </w:r>
-      <w:r>
-        <w:rPr>
-          <w:rFonts w:ascii="Arial" w:eastAsia="Times New Roman" w:hAnsi="Arial" w:cs="Arial"/>
-          <w:color w:val="000000"/>
-          <w:lang w:eastAsia="ru-RU"/>
-        </w:rPr>
-        <w:t>app</w:t>
+        <w:t>Account is created to use the app</w:t>
       </w:r>
     </w:p>
     <w:p>
@@ -4040,39 +4258,7 @@
           <w:color w:val="000000"/>
           <w:lang w:eastAsia="ru-RU"/>
         </w:rPr>
-        <w:t xml:space="preserve">The system enters </w:t>
-      </w:r>
-      <w:r>
-        <w:rPr>
-          <w:rFonts w:ascii="Arial" w:eastAsia="Times New Roman" w:hAnsi="Arial" w:cs="Arial"/>
-          <w:color w:val="000000"/>
-          <w:lang w:eastAsia="ru-RU"/>
-        </w:rPr>
-        <w:t xml:space="preserve">the </w:t>
-      </w:r>
-      <w:r>
-        <w:rPr>
-          <w:rFonts w:ascii="Arial" w:eastAsia="Times New Roman" w:hAnsi="Arial" w:cs="Arial"/>
-          <w:color w:val="000000"/>
-          <w:lang w:eastAsia="ru-RU"/>
-        </w:rPr>
-        <w:t xml:space="preserve">user into </w:t>
-      </w:r>
-      <w:r>
-        <w:rPr>
-          <w:rFonts w:ascii="Arial" w:eastAsia="Times New Roman" w:hAnsi="Arial" w:cs="Arial"/>
-          <w:color w:val="000000"/>
-          <w:lang w:eastAsia="ru-RU"/>
-        </w:rPr>
-        <w:t xml:space="preserve">the </w:t>
-      </w:r>
-      <w:r>
-        <w:rPr>
-          <w:rFonts w:ascii="Arial" w:eastAsia="Times New Roman" w:hAnsi="Arial" w:cs="Arial"/>
-          <w:color w:val="000000"/>
-          <w:lang w:eastAsia="ru-RU"/>
-        </w:rPr>
-        <w:t>Database.</w:t>
+        <w:t>The system enters the user into the Database.</w:t>
       </w:r>
     </w:p>
     <w:p>
@@ -4095,23 +4281,7 @@
           <w:color w:val="000000"/>
           <w:lang w:eastAsia="ru-RU"/>
         </w:rPr>
-        <w:t xml:space="preserve">The system routes to </w:t>
-      </w:r>
-      <w:r>
-        <w:rPr>
-          <w:rFonts w:ascii="Arial" w:eastAsia="Times New Roman" w:hAnsi="Arial" w:cs="Arial"/>
-          <w:color w:val="000000"/>
-          <w:lang w:eastAsia="ru-RU"/>
-        </w:rPr>
-        <w:t xml:space="preserve">the </w:t>
-      </w:r>
-      <w:r>
-        <w:rPr>
-          <w:rFonts w:ascii="Arial" w:eastAsia="Times New Roman" w:hAnsi="Arial" w:cs="Arial"/>
-          <w:color w:val="000000"/>
-          <w:lang w:eastAsia="ru-RU"/>
-        </w:rPr>
-        <w:t>landing page.</w:t>
+        <w:t>The system routes to the landing page.</w:t>
       </w:r>
     </w:p>
     <w:p>
@@ -4909,6 +5079,7 @@
           <w:color w:val="000000"/>
           <w:lang w:val="ru-RU" w:eastAsia="ru-RU"/>
         </w:rPr>
+        <w:lastRenderedPageBreak/>
         <w:t>Name</w:t>
       </w:r>
       <w:r>
@@ -5138,23 +5309,7 @@
           <w:color w:val="000000"/>
           <w:lang w:eastAsia="ru-RU"/>
         </w:rPr>
-        <w:t xml:space="preserve">The item will be added to the specified day and </w:t>
-      </w:r>
-      <w:r>
-        <w:rPr>
-          <w:rFonts w:ascii="Arial" w:eastAsia="Times New Roman" w:hAnsi="Arial" w:cs="Arial"/>
-          <w:color w:val="000000"/>
-          <w:lang w:eastAsia="ru-RU"/>
-        </w:rPr>
-        <w:t xml:space="preserve">the </w:t>
-      </w:r>
-      <w:r>
-        <w:rPr>
-          <w:rFonts w:ascii="Arial" w:eastAsia="Times New Roman" w:hAnsi="Arial" w:cs="Arial"/>
-          <w:color w:val="000000"/>
-          <w:lang w:eastAsia="ru-RU"/>
-        </w:rPr>
-        <w:t>user will be notified when the item is coming up.</w:t>
+        <w:t>The item will be added to the specified day and the user will be notified when the item is coming up.</w:t>
       </w:r>
     </w:p>
     <w:p>
@@ -5230,7 +5385,23 @@
           <w:color w:val="000000"/>
           <w:lang w:eastAsia="ru-RU"/>
         </w:rPr>
-        <w:t>the user selects add a new Item button.</w:t>
+        <w:t xml:space="preserve">the user selects </w:t>
+      </w:r>
+      <w:r>
+        <w:rPr>
+          <w:rFonts w:ascii="Arial" w:eastAsia="Times New Roman" w:hAnsi="Arial" w:cs="Arial"/>
+          <w:color w:val="000000"/>
+          <w:lang w:eastAsia="ru-RU"/>
+        </w:rPr>
+        <w:t xml:space="preserve">to </w:t>
+      </w:r>
+      <w:r>
+        <w:rPr>
+          <w:rFonts w:ascii="Arial" w:eastAsia="Times New Roman" w:hAnsi="Arial" w:cs="Arial"/>
+          <w:color w:val="000000"/>
+          <w:lang w:eastAsia="ru-RU"/>
+        </w:rPr>
+        <w:t>add a new Item button.</w:t>
       </w:r>
     </w:p>
     <w:p>
@@ -5266,23 +5437,7 @@
           <w:color w:val="000000"/>
           <w:lang w:eastAsia="ru-RU"/>
         </w:rPr>
-        <w:t xml:space="preserve">e system registers the day selected and </w:t>
-      </w:r>
-      <w:r>
-        <w:rPr>
-          <w:rFonts w:ascii="Arial" w:eastAsia="Times New Roman" w:hAnsi="Arial" w:cs="Arial"/>
-          <w:color w:val="000000"/>
-          <w:lang w:eastAsia="ru-RU"/>
-        </w:rPr>
-        <w:t>auto-fills</w:t>
-      </w:r>
-      <w:r>
-        <w:rPr>
-          <w:rFonts w:ascii="Arial" w:eastAsia="Times New Roman" w:hAnsi="Arial" w:cs="Arial"/>
-          <w:color w:val="000000"/>
-          <w:lang w:eastAsia="ru-RU"/>
-        </w:rPr>
-        <w:t xml:space="preserve"> the date requirement.</w:t>
+        <w:t>e system registers the day selected and auto-fills the date requirement.</w:t>
       </w:r>
     </w:p>
     <w:p>
@@ -5426,23 +5581,7 @@
           <w:color w:val="000000"/>
           <w:lang w:eastAsia="ru-RU"/>
         </w:rPr>
-        <w:t xml:space="preserve">user enters a </w:t>
-      </w:r>
-      <w:r>
-        <w:rPr>
-          <w:rFonts w:ascii="Arial" w:eastAsia="Times New Roman" w:hAnsi="Arial" w:cs="Arial"/>
-          <w:color w:val="000000"/>
-          <w:lang w:eastAsia="ru-RU"/>
-        </w:rPr>
-        <w:t>title</w:t>
-      </w:r>
-      <w:r>
-        <w:rPr>
-          <w:rFonts w:ascii="Arial" w:eastAsia="Times New Roman" w:hAnsi="Arial" w:cs="Arial"/>
-          <w:color w:val="000000"/>
-          <w:lang w:eastAsia="ru-RU"/>
-        </w:rPr>
-        <w:t xml:space="preserve"> for the event.</w:t>
+        <w:t>user enters a title for the event.</w:t>
       </w:r>
     </w:p>
     <w:p>
@@ -5462,23 +5601,7 @@
           <w:color w:val="000000"/>
           <w:lang w:eastAsia="ru-RU"/>
         </w:rPr>
-        <w:t xml:space="preserve">7.  The user taps the Category </w:t>
-      </w:r>
-      <w:r>
-        <w:rPr>
-          <w:rFonts w:ascii="Arial" w:eastAsia="Times New Roman" w:hAnsi="Arial" w:cs="Arial"/>
-          <w:color w:val="000000"/>
-          <w:lang w:eastAsia="ru-RU"/>
-        </w:rPr>
-        <w:t>drop-down</w:t>
-      </w:r>
-      <w:r>
-        <w:rPr>
-          <w:rFonts w:ascii="Arial" w:eastAsia="Times New Roman" w:hAnsi="Arial" w:cs="Arial"/>
-          <w:color w:val="000000"/>
-          <w:lang w:eastAsia="ru-RU"/>
-        </w:rPr>
-        <w:t xml:space="preserve"> menu.</w:t>
+        <w:t>7.  The user taps the Category drop-down menu.</w:t>
       </w:r>
     </w:p>
     <w:p>
@@ -5538,23 +5661,7 @@
           <w:color w:val="000000"/>
           <w:lang w:eastAsia="ru-RU"/>
         </w:rPr>
-        <w:t>10.</w:t>
-      </w:r>
-      <w:r>
-        <w:rPr>
-          <w:rFonts w:ascii="Arial" w:eastAsia="Times New Roman" w:hAnsi="Arial" w:cs="Arial"/>
-          <w:color w:val="000000"/>
-          <w:lang w:eastAsia="ru-RU"/>
-        </w:rPr>
-        <w:t xml:space="preserve"> </w:t>
-      </w:r>
-      <w:r>
-        <w:rPr>
-          <w:rFonts w:ascii="Arial" w:eastAsia="Times New Roman" w:hAnsi="Arial" w:cs="Arial"/>
-          <w:color w:val="000000"/>
-          <w:lang w:eastAsia="ru-RU"/>
-        </w:rPr>
-        <w:t>The user enters in any other info for their item</w:t>
+        <w:t>10. The user enters in any other info for their item</w:t>
       </w:r>
     </w:p>
     <w:p>
@@ -5574,23 +5681,7 @@
           <w:color w:val="000000"/>
           <w:lang w:eastAsia="ru-RU"/>
         </w:rPr>
-        <w:t>11.</w:t>
-      </w:r>
-      <w:r>
-        <w:rPr>
-          <w:rFonts w:ascii="Arial" w:eastAsia="Times New Roman" w:hAnsi="Arial" w:cs="Arial"/>
-          <w:color w:val="000000"/>
-          <w:lang w:eastAsia="ru-RU"/>
-        </w:rPr>
-        <w:t xml:space="preserve"> </w:t>
-      </w:r>
-      <w:r>
-        <w:rPr>
-          <w:rFonts w:ascii="Arial" w:eastAsia="Times New Roman" w:hAnsi="Arial" w:cs="Arial"/>
-          <w:color w:val="000000"/>
-          <w:lang w:eastAsia="ru-RU"/>
-        </w:rPr>
-        <w:t>The user taps the submit button.</w:t>
+        <w:t>11. The user taps the submit button.</w:t>
       </w:r>
     </w:p>
     <w:p>
@@ -5610,7 +5701,39 @@
           <w:color w:val="000000"/>
           <w:lang w:eastAsia="ru-RU"/>
         </w:rPr>
-        <w:t>12.The system saves the entered info to the selected days Item space.</w:t>
+        <w:t>12.</w:t>
+      </w:r>
+      <w:r>
+        <w:rPr>
+          <w:rFonts w:ascii="Arial" w:eastAsia="Times New Roman" w:hAnsi="Arial" w:cs="Arial"/>
+          <w:color w:val="000000"/>
+          <w:lang w:eastAsia="ru-RU"/>
+        </w:rPr>
+        <w:t xml:space="preserve"> </w:t>
+      </w:r>
+      <w:r>
+        <w:rPr>
+          <w:rFonts w:ascii="Arial" w:eastAsia="Times New Roman" w:hAnsi="Arial" w:cs="Arial"/>
+          <w:color w:val="000000"/>
+          <w:lang w:eastAsia="ru-RU"/>
+        </w:rPr>
+        <w:t xml:space="preserve">The system saves the entered info to the selected </w:t>
+      </w:r>
+      <w:r>
+        <w:rPr>
+          <w:rFonts w:ascii="Arial" w:eastAsia="Times New Roman" w:hAnsi="Arial" w:cs="Arial"/>
+          <w:color w:val="000000"/>
+          <w:lang w:eastAsia="ru-RU"/>
+        </w:rPr>
+        <w:t>day’s</w:t>
+      </w:r>
+      <w:r>
+        <w:rPr>
+          <w:rFonts w:ascii="Arial" w:eastAsia="Times New Roman" w:hAnsi="Arial" w:cs="Arial"/>
+          <w:color w:val="000000"/>
+          <w:lang w:eastAsia="ru-RU"/>
+        </w:rPr>
+        <w:t xml:space="preserve"> Item space.</w:t>
       </w:r>
     </w:p>
     <w:p>
@@ -5630,7 +5753,23 @@
           <w:color w:val="000000"/>
           <w:lang w:eastAsia="ru-RU"/>
         </w:rPr>
-        <w:t>13.The system saves the date and time to send out a notification for that time.</w:t>
+        <w:t>13.</w:t>
+      </w:r>
+      <w:r>
+        <w:rPr>
+          <w:rFonts w:ascii="Arial" w:eastAsia="Times New Roman" w:hAnsi="Arial" w:cs="Arial"/>
+          <w:color w:val="000000"/>
+          <w:lang w:eastAsia="ru-RU"/>
+        </w:rPr>
+        <w:t xml:space="preserve"> </w:t>
+      </w:r>
+      <w:r>
+        <w:rPr>
+          <w:rFonts w:ascii="Arial" w:eastAsia="Times New Roman" w:hAnsi="Arial" w:cs="Arial"/>
+          <w:color w:val="000000"/>
+          <w:lang w:eastAsia="ru-RU"/>
+        </w:rPr>
+        <w:t>The system saves the date and time to send out a notification for that time.</w:t>
       </w:r>
     </w:p>
     <w:p>
@@ -6371,13 +6510,328 @@
     </w:lvl>
   </w:abstractNum>
   <w:abstractNum w:abstractNumId="3" w15:restartNumberingAfterBreak="0">
-    <w:nsid w:val="226358AC"/>
-    <w:multiLevelType w:val="multilevel"/>
-    <w:tmpl w:val="15C6B540"/>
-    <w:lvl w:ilvl="0">
+    <w:nsid w:val="2750680D"/>
+    <w:multiLevelType w:val="hybridMultilevel"/>
+    <w:tmpl w:val="15665762"/>
+    <w:lvl w:ilvl="0" w:tplc="04090001">
       <w:start w:val="1"/>
       <w:numFmt w:val="bullet"/>
       <w:lvlText w:val=""/>
+      <w:lvlJc w:val="left"/>
+      <w:pPr>
+        <w:ind w:left="1800" w:hanging="360"/>
+      </w:pPr>
+      <w:rPr>
+        <w:rFonts w:ascii="Symbol" w:hAnsi="Symbol" w:hint="default"/>
+      </w:rPr>
+    </w:lvl>
+    <w:lvl w:ilvl="1" w:tplc="04090003" w:tentative="1">
+      <w:start w:val="1"/>
+      <w:numFmt w:val="bullet"/>
+      <w:lvlText w:val="o"/>
+      <w:lvlJc w:val="left"/>
+      <w:pPr>
+        <w:ind w:left="2520" w:hanging="360"/>
+      </w:pPr>
+      <w:rPr>
+        <w:rFonts w:ascii="Courier New" w:hAnsi="Courier New" w:cs="Courier New" w:hint="default"/>
+      </w:rPr>
+    </w:lvl>
+    <w:lvl w:ilvl="2" w:tplc="04090005" w:tentative="1">
+      <w:start w:val="1"/>
+      <w:numFmt w:val="bullet"/>
+      <w:lvlText w:val=""/>
+      <w:lvlJc w:val="left"/>
+      <w:pPr>
+        <w:ind w:left="3240" w:hanging="360"/>
+      </w:pPr>
+      <w:rPr>
+        <w:rFonts w:ascii="Wingdings" w:hAnsi="Wingdings" w:hint="default"/>
+      </w:rPr>
+    </w:lvl>
+    <w:lvl w:ilvl="3" w:tplc="04090001" w:tentative="1">
+      <w:start w:val="1"/>
+      <w:numFmt w:val="bullet"/>
+      <w:lvlText w:val=""/>
+      <w:lvlJc w:val="left"/>
+      <w:pPr>
+        <w:ind w:left="3960" w:hanging="360"/>
+      </w:pPr>
+      <w:rPr>
+        <w:rFonts w:ascii="Symbol" w:hAnsi="Symbol" w:hint="default"/>
+      </w:rPr>
+    </w:lvl>
+    <w:lvl w:ilvl="4" w:tplc="04090003" w:tentative="1">
+      <w:start w:val="1"/>
+      <w:numFmt w:val="bullet"/>
+      <w:lvlText w:val="o"/>
+      <w:lvlJc w:val="left"/>
+      <w:pPr>
+        <w:ind w:left="4680" w:hanging="360"/>
+      </w:pPr>
+      <w:rPr>
+        <w:rFonts w:ascii="Courier New" w:hAnsi="Courier New" w:cs="Courier New" w:hint="default"/>
+      </w:rPr>
+    </w:lvl>
+    <w:lvl w:ilvl="5" w:tplc="04090005" w:tentative="1">
+      <w:start w:val="1"/>
+      <w:numFmt w:val="bullet"/>
+      <w:lvlText w:val=""/>
+      <w:lvlJc w:val="left"/>
+      <w:pPr>
+        <w:ind w:left="5400" w:hanging="360"/>
+      </w:pPr>
+      <w:rPr>
+        <w:rFonts w:ascii="Wingdings" w:hAnsi="Wingdings" w:hint="default"/>
+      </w:rPr>
+    </w:lvl>
+    <w:lvl w:ilvl="6" w:tplc="04090001" w:tentative="1">
+      <w:start w:val="1"/>
+      <w:numFmt w:val="bullet"/>
+      <w:lvlText w:val=""/>
+      <w:lvlJc w:val="left"/>
+      <w:pPr>
+        <w:ind w:left="6120" w:hanging="360"/>
+      </w:pPr>
+      <w:rPr>
+        <w:rFonts w:ascii="Symbol" w:hAnsi="Symbol" w:hint="default"/>
+      </w:rPr>
+    </w:lvl>
+    <w:lvl w:ilvl="7" w:tplc="04090003" w:tentative="1">
+      <w:start w:val="1"/>
+      <w:numFmt w:val="bullet"/>
+      <w:lvlText w:val="o"/>
+      <w:lvlJc w:val="left"/>
+      <w:pPr>
+        <w:ind w:left="6840" w:hanging="360"/>
+      </w:pPr>
+      <w:rPr>
+        <w:rFonts w:ascii="Courier New" w:hAnsi="Courier New" w:cs="Courier New" w:hint="default"/>
+      </w:rPr>
+    </w:lvl>
+    <w:lvl w:ilvl="8" w:tplc="04090005" w:tentative="1">
+      <w:start w:val="1"/>
+      <w:numFmt w:val="bullet"/>
+      <w:lvlText w:val=""/>
+      <w:lvlJc w:val="left"/>
+      <w:pPr>
+        <w:ind w:left="7560" w:hanging="360"/>
+      </w:pPr>
+      <w:rPr>
+        <w:rFonts w:ascii="Wingdings" w:hAnsi="Wingdings" w:hint="default"/>
+      </w:rPr>
+    </w:lvl>
+  </w:abstractNum>
+  <w:abstractNum w:abstractNumId="4" w15:restartNumberingAfterBreak="0">
+    <w:nsid w:val="31414338"/>
+    <w:multiLevelType w:val="multilevel"/>
+    <w:tmpl w:val="0409001F"/>
+    <w:lvl w:ilvl="0">
+      <w:start w:val="1"/>
+      <w:numFmt w:val="decimal"/>
+      <w:lvlText w:val="%1."/>
+      <w:lvlJc w:val="left"/>
+      <w:pPr>
+        <w:ind w:left="360" w:hanging="360"/>
+      </w:pPr>
+      <w:rPr>
+        <w:rFonts w:hint="default"/>
+      </w:rPr>
+    </w:lvl>
+    <w:lvl w:ilvl="1">
+      <w:start w:val="1"/>
+      <w:numFmt w:val="decimal"/>
+      <w:lvlText w:val="%1.%2."/>
+      <w:lvlJc w:val="left"/>
+      <w:pPr>
+        <w:ind w:left="792" w:hanging="432"/>
+      </w:pPr>
+    </w:lvl>
+    <w:lvl w:ilvl="2">
+      <w:start w:val="1"/>
+      <w:numFmt w:val="decimal"/>
+      <w:lvlText w:val="%1.%2.%3."/>
+      <w:lvlJc w:val="left"/>
+      <w:pPr>
+        <w:ind w:left="1224" w:hanging="504"/>
+      </w:pPr>
+    </w:lvl>
+    <w:lvl w:ilvl="3">
+      <w:start w:val="1"/>
+      <w:numFmt w:val="decimal"/>
+      <w:lvlText w:val="%1.%2.%3.%4."/>
+      <w:lvlJc w:val="left"/>
+      <w:pPr>
+        <w:ind w:left="1728" w:hanging="648"/>
+      </w:pPr>
+    </w:lvl>
+    <w:lvl w:ilvl="4">
+      <w:start w:val="1"/>
+      <w:numFmt w:val="decimal"/>
+      <w:lvlText w:val="%1.%2.%3.%4.%5."/>
+      <w:lvlJc w:val="left"/>
+      <w:pPr>
+        <w:ind w:left="1152" w:hanging="792"/>
+      </w:pPr>
+    </w:lvl>
+    <w:lvl w:ilvl="5">
+      <w:start w:val="1"/>
+      <w:numFmt w:val="decimal"/>
+      <w:lvlText w:val="%1.%2.%3.%4.%5.%6."/>
+      <w:lvlJc w:val="left"/>
+      <w:pPr>
+        <w:ind w:left="2736" w:hanging="936"/>
+      </w:pPr>
+    </w:lvl>
+    <w:lvl w:ilvl="6">
+      <w:start w:val="1"/>
+      <w:numFmt w:val="decimal"/>
+      <w:lvlText w:val="%1.%2.%3.%4.%5.%6.%7."/>
+      <w:lvlJc w:val="left"/>
+      <w:pPr>
+        <w:ind w:left="3240" w:hanging="1080"/>
+      </w:pPr>
+    </w:lvl>
+    <w:lvl w:ilvl="7">
+      <w:start w:val="1"/>
+      <w:numFmt w:val="decimal"/>
+      <w:lvlText w:val="%1.%2.%3.%4.%5.%6.%7.%8."/>
+      <w:lvlJc w:val="left"/>
+      <w:pPr>
+        <w:ind w:left="3744" w:hanging="1224"/>
+      </w:pPr>
+    </w:lvl>
+    <w:lvl w:ilvl="8">
+      <w:start w:val="1"/>
+      <w:numFmt w:val="decimal"/>
+      <w:lvlText w:val="%1.%2.%3.%4.%5.%6.%7.%8.%9."/>
+      <w:lvlJc w:val="left"/>
+      <w:pPr>
+        <w:ind w:left="4320" w:hanging="1440"/>
+      </w:pPr>
+    </w:lvl>
+  </w:abstractNum>
+  <w:abstractNum w:abstractNumId="5" w15:restartNumberingAfterBreak="0">
+    <w:nsid w:val="3A546B6D"/>
+    <w:multiLevelType w:val="hybridMultilevel"/>
+    <w:tmpl w:val="1DA00CD4"/>
+    <w:lvl w:ilvl="0" w:tplc="04090001">
+      <w:start w:val="1"/>
+      <w:numFmt w:val="bullet"/>
+      <w:lvlText w:val=""/>
+      <w:lvlJc w:val="left"/>
+      <w:pPr>
+        <w:ind w:left="720" w:hanging="360"/>
+      </w:pPr>
+      <w:rPr>
+        <w:rFonts w:ascii="Symbol" w:hAnsi="Symbol" w:hint="default"/>
+      </w:rPr>
+    </w:lvl>
+    <w:lvl w:ilvl="1" w:tplc="04090003" w:tentative="1">
+      <w:start w:val="1"/>
+      <w:numFmt w:val="bullet"/>
+      <w:lvlText w:val="o"/>
+      <w:lvlJc w:val="left"/>
+      <w:pPr>
+        <w:ind w:left="1440" w:hanging="360"/>
+      </w:pPr>
+      <w:rPr>
+        <w:rFonts w:ascii="Courier New" w:hAnsi="Courier New" w:cs="Courier New" w:hint="default"/>
+      </w:rPr>
+    </w:lvl>
+    <w:lvl w:ilvl="2" w:tplc="04090005" w:tentative="1">
+      <w:start w:val="1"/>
+      <w:numFmt w:val="bullet"/>
+      <w:lvlText w:val=""/>
+      <w:lvlJc w:val="left"/>
+      <w:pPr>
+        <w:ind w:left="2160" w:hanging="360"/>
+      </w:pPr>
+      <w:rPr>
+        <w:rFonts w:ascii="Wingdings" w:hAnsi="Wingdings" w:hint="default"/>
+      </w:rPr>
+    </w:lvl>
+    <w:lvl w:ilvl="3" w:tplc="04090001" w:tentative="1">
+      <w:start w:val="1"/>
+      <w:numFmt w:val="bullet"/>
+      <w:lvlText w:val=""/>
+      <w:lvlJc w:val="left"/>
+      <w:pPr>
+        <w:ind w:left="2880" w:hanging="360"/>
+      </w:pPr>
+      <w:rPr>
+        <w:rFonts w:ascii="Symbol" w:hAnsi="Symbol" w:hint="default"/>
+      </w:rPr>
+    </w:lvl>
+    <w:lvl w:ilvl="4" w:tplc="04090003" w:tentative="1">
+      <w:start w:val="1"/>
+      <w:numFmt w:val="bullet"/>
+      <w:lvlText w:val="o"/>
+      <w:lvlJc w:val="left"/>
+      <w:pPr>
+        <w:ind w:left="3600" w:hanging="360"/>
+      </w:pPr>
+      <w:rPr>
+        <w:rFonts w:ascii="Courier New" w:hAnsi="Courier New" w:cs="Courier New" w:hint="default"/>
+      </w:rPr>
+    </w:lvl>
+    <w:lvl w:ilvl="5" w:tplc="04090005" w:tentative="1">
+      <w:start w:val="1"/>
+      <w:numFmt w:val="bullet"/>
+      <w:lvlText w:val=""/>
+      <w:lvlJc w:val="left"/>
+      <w:pPr>
+        <w:ind w:left="4320" w:hanging="360"/>
+      </w:pPr>
+      <w:rPr>
+        <w:rFonts w:ascii="Wingdings" w:hAnsi="Wingdings" w:hint="default"/>
+      </w:rPr>
+    </w:lvl>
+    <w:lvl w:ilvl="6" w:tplc="04090001" w:tentative="1">
+      <w:start w:val="1"/>
+      <w:numFmt w:val="bullet"/>
+      <w:lvlText w:val=""/>
+      <w:lvlJc w:val="left"/>
+      <w:pPr>
+        <w:ind w:left="5040" w:hanging="360"/>
+      </w:pPr>
+      <w:rPr>
+        <w:rFonts w:ascii="Symbol" w:hAnsi="Symbol" w:hint="default"/>
+      </w:rPr>
+    </w:lvl>
+    <w:lvl w:ilvl="7" w:tplc="04090003" w:tentative="1">
+      <w:start w:val="1"/>
+      <w:numFmt w:val="bullet"/>
+      <w:lvlText w:val="o"/>
+      <w:lvlJc w:val="left"/>
+      <w:pPr>
+        <w:ind w:left="5760" w:hanging="360"/>
+      </w:pPr>
+      <w:rPr>
+        <w:rFonts w:ascii="Courier New" w:hAnsi="Courier New" w:cs="Courier New" w:hint="default"/>
+      </w:rPr>
+    </w:lvl>
+    <w:lvl w:ilvl="8" w:tplc="04090005" w:tentative="1">
+      <w:start w:val="1"/>
+      <w:numFmt w:val="bullet"/>
+      <w:lvlText w:val=""/>
+      <w:lvlJc w:val="left"/>
+      <w:pPr>
+        <w:ind w:left="6480" w:hanging="360"/>
+      </w:pPr>
+      <w:rPr>
+        <w:rFonts w:ascii="Wingdings" w:hAnsi="Wingdings" w:hint="default"/>
+      </w:rPr>
+    </w:lvl>
+  </w:abstractNum>
+  <w:abstractNum w:abstractNumId="6" w15:restartNumberingAfterBreak="0">
+    <w:nsid w:val="3A934F86"/>
+    <w:multiLevelType w:val="multilevel"/>
+    <w:tmpl w:val="325A344E"/>
+    <w:lvl w:ilvl="0">
+      <w:start w:val="1"/>
+      <w:numFmt w:val="decimal"/>
+      <w:lvlText w:val="%1."/>
       <w:lvlJc w:val="left"/>
       <w:pPr>
         <w:tabs>
@@ -6385,19 +6839,139 @@
         </w:tabs>
         <w:ind w:left="720" w:hanging="360"/>
       </w:pPr>
+    </w:lvl>
+    <w:lvl w:ilvl="1">
+      <w:start w:val="1"/>
+      <w:numFmt w:val="decimal"/>
+      <w:lvlText w:val="%2."/>
+      <w:lvlJc w:val="left"/>
+      <w:pPr>
+        <w:tabs>
+          <w:tab w:val="num" w:pos="1440"/>
+        </w:tabs>
+        <w:ind w:left="1440" w:hanging="360"/>
+      </w:pPr>
+    </w:lvl>
+    <w:lvl w:ilvl="2">
+      <w:start w:val="1"/>
+      <w:numFmt w:val="decimal"/>
+      <w:lvlText w:val="%3."/>
+      <w:lvlJc w:val="left"/>
+      <w:pPr>
+        <w:tabs>
+          <w:tab w:val="num" w:pos="2160"/>
+        </w:tabs>
+        <w:ind w:left="2160" w:hanging="360"/>
+      </w:pPr>
+    </w:lvl>
+    <w:lvl w:ilvl="3">
+      <w:start w:val="1"/>
+      <w:numFmt w:val="decimal"/>
+      <w:lvlText w:val="%4."/>
+      <w:lvlJc w:val="left"/>
+      <w:pPr>
+        <w:tabs>
+          <w:tab w:val="num" w:pos="2880"/>
+        </w:tabs>
+        <w:ind w:left="2880" w:hanging="360"/>
+      </w:pPr>
+    </w:lvl>
+    <w:lvl w:ilvl="4">
+      <w:start w:val="1"/>
+      <w:numFmt w:val="decimal"/>
+      <w:lvlText w:val="%5."/>
+      <w:lvlJc w:val="left"/>
+      <w:pPr>
+        <w:tabs>
+          <w:tab w:val="num" w:pos="3600"/>
+        </w:tabs>
+        <w:ind w:left="3600" w:hanging="360"/>
+      </w:pPr>
+    </w:lvl>
+    <w:lvl w:ilvl="5">
+      <w:start w:val="1"/>
+      <w:numFmt w:val="decimal"/>
+      <w:lvlText w:val="%6."/>
+      <w:lvlJc w:val="left"/>
+      <w:pPr>
+        <w:tabs>
+          <w:tab w:val="num" w:pos="4320"/>
+        </w:tabs>
+        <w:ind w:left="4320" w:hanging="360"/>
+      </w:pPr>
+    </w:lvl>
+    <w:lvl w:ilvl="6">
+      <w:start w:val="1"/>
+      <w:numFmt w:val="decimal"/>
+      <w:lvlText w:val="%7."/>
+      <w:lvlJc w:val="left"/>
+      <w:pPr>
+        <w:tabs>
+          <w:tab w:val="num" w:pos="5040"/>
+        </w:tabs>
+        <w:ind w:left="5040" w:hanging="360"/>
+      </w:pPr>
+    </w:lvl>
+    <w:lvl w:ilvl="7">
+      <w:start w:val="1"/>
+      <w:numFmt w:val="decimal"/>
+      <w:lvlText w:val="%8."/>
+      <w:lvlJc w:val="left"/>
+      <w:pPr>
+        <w:tabs>
+          <w:tab w:val="num" w:pos="5760"/>
+        </w:tabs>
+        <w:ind w:left="5760" w:hanging="360"/>
+      </w:pPr>
+    </w:lvl>
+    <w:lvl w:ilvl="8">
+      <w:start w:val="1"/>
+      <w:numFmt w:val="decimal"/>
+      <w:lvlText w:val="%9."/>
+      <w:lvlJc w:val="left"/>
+      <w:pPr>
+        <w:tabs>
+          <w:tab w:val="num" w:pos="6480"/>
+        </w:tabs>
+        <w:ind w:left="6480" w:hanging="360"/>
+      </w:pPr>
+    </w:lvl>
+  </w:abstractNum>
+  <w:abstractNum w:abstractNumId="7" w15:restartNumberingAfterBreak="0">
+    <w:nsid w:val="3DEF3DB3"/>
+    <w:multiLevelType w:val="multilevel"/>
+    <w:tmpl w:val="585C1716"/>
+    <w:lvl w:ilvl="0">
+      <w:start w:val="1"/>
+      <w:numFmt w:val="bullet"/>
+      <w:lvlText w:val=""/>
+      <w:lvlJc w:val="left"/>
+      <w:pPr>
+        <w:tabs>
+          <w:tab w:val="num" w:pos="720"/>
+        </w:tabs>
+        <w:ind w:left="720" w:hanging="360"/>
+      </w:pPr>
       <w:rPr>
         <w:rFonts w:ascii="Symbol" w:hAnsi="Symbol" w:hint="default"/>
         <w:sz w:val="20"/>
       </w:rPr>
     </w:lvl>
     <w:lvl w:ilvl="1">
-      <w:start w:val="2"/>
-      <w:numFmt w:val="decimal"/>
-      <w:lvlText w:val="%2."/>
-      <w:lvlJc w:val="left"/>
-      <w:pPr>
+      <w:start w:val="1"/>
+      <w:numFmt w:val="bullet"/>
+      <w:lvlText w:val="o"/>
+      <w:lvlJc w:val="left"/>
+      <w:pPr>
+        <w:tabs>
+          <w:tab w:val="num" w:pos="1440"/>
+        </w:tabs>
         <w:ind w:left="1440" w:hanging="360"/>
       </w:pPr>
+      <w:rPr>
+        <w:rFonts w:ascii="Courier New" w:hAnsi="Courier New" w:cs="Times New Roman" w:hint="default"/>
+        <w:sz w:val="20"/>
+      </w:rPr>
     </w:lvl>
     <w:lvl w:ilvl="2">
       <w:start w:val="1"/>
@@ -6512,584 +7086,7 @@
       </w:rPr>
     </w:lvl>
   </w:abstractNum>
-  <w:abstractNum w:abstractNumId="4" w15:restartNumberingAfterBreak="0">
-    <w:nsid w:val="2750680D"/>
-    <w:multiLevelType w:val="hybridMultilevel"/>
-    <w:tmpl w:val="15665762"/>
-    <w:lvl w:ilvl="0" w:tplc="04090001">
-      <w:start w:val="1"/>
-      <w:numFmt w:val="bullet"/>
-      <w:lvlText w:val=""/>
-      <w:lvlJc w:val="left"/>
-      <w:pPr>
-        <w:ind w:left="1800" w:hanging="360"/>
-      </w:pPr>
-      <w:rPr>
-        <w:rFonts w:ascii="Symbol" w:hAnsi="Symbol" w:hint="default"/>
-      </w:rPr>
-    </w:lvl>
-    <w:lvl w:ilvl="1" w:tplc="04090003" w:tentative="1">
-      <w:start w:val="1"/>
-      <w:numFmt w:val="bullet"/>
-      <w:lvlText w:val="o"/>
-      <w:lvlJc w:val="left"/>
-      <w:pPr>
-        <w:ind w:left="2520" w:hanging="360"/>
-      </w:pPr>
-      <w:rPr>
-        <w:rFonts w:ascii="Courier New" w:hAnsi="Courier New" w:cs="Courier New" w:hint="default"/>
-      </w:rPr>
-    </w:lvl>
-    <w:lvl w:ilvl="2" w:tplc="04090005" w:tentative="1">
-      <w:start w:val="1"/>
-      <w:numFmt w:val="bullet"/>
-      <w:lvlText w:val=""/>
-      <w:lvlJc w:val="left"/>
-      <w:pPr>
-        <w:ind w:left="3240" w:hanging="360"/>
-      </w:pPr>
-      <w:rPr>
-        <w:rFonts w:ascii="Wingdings" w:hAnsi="Wingdings" w:hint="default"/>
-      </w:rPr>
-    </w:lvl>
-    <w:lvl w:ilvl="3" w:tplc="04090001" w:tentative="1">
-      <w:start w:val="1"/>
-      <w:numFmt w:val="bullet"/>
-      <w:lvlText w:val=""/>
-      <w:lvlJc w:val="left"/>
-      <w:pPr>
-        <w:ind w:left="3960" w:hanging="360"/>
-      </w:pPr>
-      <w:rPr>
-        <w:rFonts w:ascii="Symbol" w:hAnsi="Symbol" w:hint="default"/>
-      </w:rPr>
-    </w:lvl>
-    <w:lvl w:ilvl="4" w:tplc="04090003" w:tentative="1">
-      <w:start w:val="1"/>
-      <w:numFmt w:val="bullet"/>
-      <w:lvlText w:val="o"/>
-      <w:lvlJc w:val="left"/>
-      <w:pPr>
-        <w:ind w:left="4680" w:hanging="360"/>
-      </w:pPr>
-      <w:rPr>
-        <w:rFonts w:ascii="Courier New" w:hAnsi="Courier New" w:cs="Courier New" w:hint="default"/>
-      </w:rPr>
-    </w:lvl>
-    <w:lvl w:ilvl="5" w:tplc="04090005" w:tentative="1">
-      <w:start w:val="1"/>
-      <w:numFmt w:val="bullet"/>
-      <w:lvlText w:val=""/>
-      <w:lvlJc w:val="left"/>
-      <w:pPr>
-        <w:ind w:left="5400" w:hanging="360"/>
-      </w:pPr>
-      <w:rPr>
-        <w:rFonts w:ascii="Wingdings" w:hAnsi="Wingdings" w:hint="default"/>
-      </w:rPr>
-    </w:lvl>
-    <w:lvl w:ilvl="6" w:tplc="04090001" w:tentative="1">
-      <w:start w:val="1"/>
-      <w:numFmt w:val="bullet"/>
-      <w:lvlText w:val=""/>
-      <w:lvlJc w:val="left"/>
-      <w:pPr>
-        <w:ind w:left="6120" w:hanging="360"/>
-      </w:pPr>
-      <w:rPr>
-        <w:rFonts w:ascii="Symbol" w:hAnsi="Symbol" w:hint="default"/>
-      </w:rPr>
-    </w:lvl>
-    <w:lvl w:ilvl="7" w:tplc="04090003" w:tentative="1">
-      <w:start w:val="1"/>
-      <w:numFmt w:val="bullet"/>
-      <w:lvlText w:val="o"/>
-      <w:lvlJc w:val="left"/>
-      <w:pPr>
-        <w:ind w:left="6840" w:hanging="360"/>
-      </w:pPr>
-      <w:rPr>
-        <w:rFonts w:ascii="Courier New" w:hAnsi="Courier New" w:cs="Courier New" w:hint="default"/>
-      </w:rPr>
-    </w:lvl>
-    <w:lvl w:ilvl="8" w:tplc="04090005" w:tentative="1">
-      <w:start w:val="1"/>
-      <w:numFmt w:val="bullet"/>
-      <w:lvlText w:val=""/>
-      <w:lvlJc w:val="left"/>
-      <w:pPr>
-        <w:ind w:left="7560" w:hanging="360"/>
-      </w:pPr>
-      <w:rPr>
-        <w:rFonts w:ascii="Wingdings" w:hAnsi="Wingdings" w:hint="default"/>
-      </w:rPr>
-    </w:lvl>
-  </w:abstractNum>
-  <w:abstractNum w:abstractNumId="5" w15:restartNumberingAfterBreak="0">
-    <w:nsid w:val="31414338"/>
-    <w:multiLevelType w:val="multilevel"/>
-    <w:tmpl w:val="0409001F"/>
-    <w:lvl w:ilvl="0">
-      <w:start w:val="1"/>
-      <w:numFmt w:val="decimal"/>
-      <w:lvlText w:val="%1."/>
-      <w:lvlJc w:val="left"/>
-      <w:pPr>
-        <w:ind w:left="360" w:hanging="360"/>
-      </w:pPr>
-      <w:rPr>
-        <w:rFonts w:hint="default"/>
-      </w:rPr>
-    </w:lvl>
-    <w:lvl w:ilvl="1">
-      <w:start w:val="1"/>
-      <w:numFmt w:val="decimal"/>
-      <w:lvlText w:val="%1.%2."/>
-      <w:lvlJc w:val="left"/>
-      <w:pPr>
-        <w:ind w:left="792" w:hanging="432"/>
-      </w:pPr>
-    </w:lvl>
-    <w:lvl w:ilvl="2">
-      <w:start w:val="1"/>
-      <w:numFmt w:val="decimal"/>
-      <w:lvlText w:val="%1.%2.%3."/>
-      <w:lvlJc w:val="left"/>
-      <w:pPr>
-        <w:ind w:left="1224" w:hanging="504"/>
-      </w:pPr>
-    </w:lvl>
-    <w:lvl w:ilvl="3">
-      <w:start w:val="1"/>
-      <w:numFmt w:val="decimal"/>
-      <w:lvlText w:val="%1.%2.%3.%4."/>
-      <w:lvlJc w:val="left"/>
-      <w:pPr>
-        <w:ind w:left="1728" w:hanging="648"/>
-      </w:pPr>
-    </w:lvl>
-    <w:lvl w:ilvl="4">
-      <w:start w:val="1"/>
-      <w:numFmt w:val="decimal"/>
-      <w:lvlText w:val="%1.%2.%3.%4.%5."/>
-      <w:lvlJc w:val="left"/>
-      <w:pPr>
-        <w:ind w:left="1152" w:hanging="792"/>
-      </w:pPr>
-    </w:lvl>
-    <w:lvl w:ilvl="5">
-      <w:start w:val="1"/>
-      <w:numFmt w:val="decimal"/>
-      <w:lvlText w:val="%1.%2.%3.%4.%5.%6."/>
-      <w:lvlJc w:val="left"/>
-      <w:pPr>
-        <w:ind w:left="2736" w:hanging="936"/>
-      </w:pPr>
-    </w:lvl>
-    <w:lvl w:ilvl="6">
-      <w:start w:val="1"/>
-      <w:numFmt w:val="decimal"/>
-      <w:lvlText w:val="%1.%2.%3.%4.%5.%6.%7."/>
-      <w:lvlJc w:val="left"/>
-      <w:pPr>
-        <w:ind w:left="3240" w:hanging="1080"/>
-      </w:pPr>
-    </w:lvl>
-    <w:lvl w:ilvl="7">
-      <w:start w:val="1"/>
-      <w:numFmt w:val="decimal"/>
-      <w:lvlText w:val="%1.%2.%3.%4.%5.%6.%7.%8."/>
-      <w:lvlJc w:val="left"/>
-      <w:pPr>
-        <w:ind w:left="3744" w:hanging="1224"/>
-      </w:pPr>
-    </w:lvl>
-    <w:lvl w:ilvl="8">
-      <w:start w:val="1"/>
-      <w:numFmt w:val="decimal"/>
-      <w:lvlText w:val="%1.%2.%3.%4.%5.%6.%7.%8.%9."/>
-      <w:lvlJc w:val="left"/>
-      <w:pPr>
-        <w:ind w:left="4320" w:hanging="1440"/>
-      </w:pPr>
-    </w:lvl>
-  </w:abstractNum>
-  <w:abstractNum w:abstractNumId="6" w15:restartNumberingAfterBreak="0">
-    <w:nsid w:val="3A546B6D"/>
-    <w:multiLevelType w:val="hybridMultilevel"/>
-    <w:tmpl w:val="1DA00CD4"/>
-    <w:lvl w:ilvl="0" w:tplc="04090001">
-      <w:start w:val="1"/>
-      <w:numFmt w:val="bullet"/>
-      <w:lvlText w:val=""/>
-      <w:lvlJc w:val="left"/>
-      <w:pPr>
-        <w:ind w:left="720" w:hanging="360"/>
-      </w:pPr>
-      <w:rPr>
-        <w:rFonts w:ascii="Symbol" w:hAnsi="Symbol" w:hint="default"/>
-      </w:rPr>
-    </w:lvl>
-    <w:lvl w:ilvl="1" w:tplc="04090003" w:tentative="1">
-      <w:start w:val="1"/>
-      <w:numFmt w:val="bullet"/>
-      <w:lvlText w:val="o"/>
-      <w:lvlJc w:val="left"/>
-      <w:pPr>
-        <w:ind w:left="1440" w:hanging="360"/>
-      </w:pPr>
-      <w:rPr>
-        <w:rFonts w:ascii="Courier New" w:hAnsi="Courier New" w:cs="Courier New" w:hint="default"/>
-      </w:rPr>
-    </w:lvl>
-    <w:lvl w:ilvl="2" w:tplc="04090005" w:tentative="1">
-      <w:start w:val="1"/>
-      <w:numFmt w:val="bullet"/>
-      <w:lvlText w:val=""/>
-      <w:lvlJc w:val="left"/>
-      <w:pPr>
-        <w:ind w:left="2160" w:hanging="360"/>
-      </w:pPr>
-      <w:rPr>
-        <w:rFonts w:ascii="Wingdings" w:hAnsi="Wingdings" w:hint="default"/>
-      </w:rPr>
-    </w:lvl>
-    <w:lvl w:ilvl="3" w:tplc="04090001" w:tentative="1">
-      <w:start w:val="1"/>
-      <w:numFmt w:val="bullet"/>
-      <w:lvlText w:val=""/>
-      <w:lvlJc w:val="left"/>
-      <w:pPr>
-        <w:ind w:left="2880" w:hanging="360"/>
-      </w:pPr>
-      <w:rPr>
-        <w:rFonts w:ascii="Symbol" w:hAnsi="Symbol" w:hint="default"/>
-      </w:rPr>
-    </w:lvl>
-    <w:lvl w:ilvl="4" w:tplc="04090003" w:tentative="1">
-      <w:start w:val="1"/>
-      <w:numFmt w:val="bullet"/>
-      <w:lvlText w:val="o"/>
-      <w:lvlJc w:val="left"/>
-      <w:pPr>
-        <w:ind w:left="3600" w:hanging="360"/>
-      </w:pPr>
-      <w:rPr>
-        <w:rFonts w:ascii="Courier New" w:hAnsi="Courier New" w:cs="Courier New" w:hint="default"/>
-      </w:rPr>
-    </w:lvl>
-    <w:lvl w:ilvl="5" w:tplc="04090005" w:tentative="1">
-      <w:start w:val="1"/>
-      <w:numFmt w:val="bullet"/>
-      <w:lvlText w:val=""/>
-      <w:lvlJc w:val="left"/>
-      <w:pPr>
-        <w:ind w:left="4320" w:hanging="360"/>
-      </w:pPr>
-      <w:rPr>
-        <w:rFonts w:ascii="Wingdings" w:hAnsi="Wingdings" w:hint="default"/>
-      </w:rPr>
-    </w:lvl>
-    <w:lvl w:ilvl="6" w:tplc="04090001" w:tentative="1">
-      <w:start w:val="1"/>
-      <w:numFmt w:val="bullet"/>
-      <w:lvlText w:val=""/>
-      <w:lvlJc w:val="left"/>
-      <w:pPr>
-        <w:ind w:left="5040" w:hanging="360"/>
-      </w:pPr>
-      <w:rPr>
-        <w:rFonts w:ascii="Symbol" w:hAnsi="Symbol" w:hint="default"/>
-      </w:rPr>
-    </w:lvl>
-    <w:lvl w:ilvl="7" w:tplc="04090003" w:tentative="1">
-      <w:start w:val="1"/>
-      <w:numFmt w:val="bullet"/>
-      <w:lvlText w:val="o"/>
-      <w:lvlJc w:val="left"/>
-      <w:pPr>
-        <w:ind w:left="5760" w:hanging="360"/>
-      </w:pPr>
-      <w:rPr>
-        <w:rFonts w:ascii="Courier New" w:hAnsi="Courier New" w:cs="Courier New" w:hint="default"/>
-      </w:rPr>
-    </w:lvl>
-    <w:lvl w:ilvl="8" w:tplc="04090005" w:tentative="1">
-      <w:start w:val="1"/>
-      <w:numFmt w:val="bullet"/>
-      <w:lvlText w:val=""/>
-      <w:lvlJc w:val="left"/>
-      <w:pPr>
-        <w:ind w:left="6480" w:hanging="360"/>
-      </w:pPr>
-      <w:rPr>
-        <w:rFonts w:ascii="Wingdings" w:hAnsi="Wingdings" w:hint="default"/>
-      </w:rPr>
-    </w:lvl>
-  </w:abstractNum>
-  <w:abstractNum w:abstractNumId="7" w15:restartNumberingAfterBreak="0">
-    <w:nsid w:val="3A934F86"/>
-    <w:multiLevelType w:val="multilevel"/>
-    <w:tmpl w:val="325A344E"/>
-    <w:lvl w:ilvl="0">
-      <w:start w:val="1"/>
-      <w:numFmt w:val="decimal"/>
-      <w:lvlText w:val="%1."/>
-      <w:lvlJc w:val="left"/>
-      <w:pPr>
-        <w:tabs>
-          <w:tab w:val="num" w:pos="720"/>
-        </w:tabs>
-        <w:ind w:left="720" w:hanging="360"/>
-      </w:pPr>
-    </w:lvl>
-    <w:lvl w:ilvl="1">
-      <w:start w:val="1"/>
-      <w:numFmt w:val="decimal"/>
-      <w:lvlText w:val="%2."/>
-      <w:lvlJc w:val="left"/>
-      <w:pPr>
-        <w:tabs>
-          <w:tab w:val="num" w:pos="1440"/>
-        </w:tabs>
-        <w:ind w:left="1440" w:hanging="360"/>
-      </w:pPr>
-    </w:lvl>
-    <w:lvl w:ilvl="2">
-      <w:start w:val="1"/>
-      <w:numFmt w:val="decimal"/>
-      <w:lvlText w:val="%3."/>
-      <w:lvlJc w:val="left"/>
-      <w:pPr>
-        <w:tabs>
-          <w:tab w:val="num" w:pos="2160"/>
-        </w:tabs>
-        <w:ind w:left="2160" w:hanging="360"/>
-      </w:pPr>
-    </w:lvl>
-    <w:lvl w:ilvl="3">
-      <w:start w:val="1"/>
-      <w:numFmt w:val="decimal"/>
-      <w:lvlText w:val="%4."/>
-      <w:lvlJc w:val="left"/>
-      <w:pPr>
-        <w:tabs>
-          <w:tab w:val="num" w:pos="2880"/>
-        </w:tabs>
-        <w:ind w:left="2880" w:hanging="360"/>
-      </w:pPr>
-    </w:lvl>
-    <w:lvl w:ilvl="4">
-      <w:start w:val="1"/>
-      <w:numFmt w:val="decimal"/>
-      <w:lvlText w:val="%5."/>
-      <w:lvlJc w:val="left"/>
-      <w:pPr>
-        <w:tabs>
-          <w:tab w:val="num" w:pos="3600"/>
-        </w:tabs>
-        <w:ind w:left="3600" w:hanging="360"/>
-      </w:pPr>
-    </w:lvl>
-    <w:lvl w:ilvl="5">
-      <w:start w:val="1"/>
-      <w:numFmt w:val="decimal"/>
-      <w:lvlText w:val="%6."/>
-      <w:lvlJc w:val="left"/>
-      <w:pPr>
-        <w:tabs>
-          <w:tab w:val="num" w:pos="4320"/>
-        </w:tabs>
-        <w:ind w:left="4320" w:hanging="360"/>
-      </w:pPr>
-    </w:lvl>
-    <w:lvl w:ilvl="6">
-      <w:start w:val="1"/>
-      <w:numFmt w:val="decimal"/>
-      <w:lvlText w:val="%7."/>
-      <w:lvlJc w:val="left"/>
-      <w:pPr>
-        <w:tabs>
-          <w:tab w:val="num" w:pos="5040"/>
-        </w:tabs>
-        <w:ind w:left="5040" w:hanging="360"/>
-      </w:pPr>
-    </w:lvl>
-    <w:lvl w:ilvl="7">
-      <w:start w:val="1"/>
-      <w:numFmt w:val="decimal"/>
-      <w:lvlText w:val="%8."/>
-      <w:lvlJc w:val="left"/>
-      <w:pPr>
-        <w:tabs>
-          <w:tab w:val="num" w:pos="5760"/>
-        </w:tabs>
-        <w:ind w:left="5760" w:hanging="360"/>
-      </w:pPr>
-    </w:lvl>
-    <w:lvl w:ilvl="8">
-      <w:start w:val="1"/>
-      <w:numFmt w:val="decimal"/>
-      <w:lvlText w:val="%9."/>
-      <w:lvlJc w:val="left"/>
-      <w:pPr>
-        <w:tabs>
-          <w:tab w:val="num" w:pos="6480"/>
-        </w:tabs>
-        <w:ind w:left="6480" w:hanging="360"/>
-      </w:pPr>
-    </w:lvl>
-  </w:abstractNum>
   <w:abstractNum w:abstractNumId="8" w15:restartNumberingAfterBreak="0">
-    <w:nsid w:val="3DEF3DB3"/>
-    <w:multiLevelType w:val="multilevel"/>
-    <w:tmpl w:val="585C1716"/>
-    <w:lvl w:ilvl="0">
-      <w:start w:val="1"/>
-      <w:numFmt w:val="bullet"/>
-      <w:lvlText w:val=""/>
-      <w:lvlJc w:val="left"/>
-      <w:pPr>
-        <w:tabs>
-          <w:tab w:val="num" w:pos="720"/>
-        </w:tabs>
-        <w:ind w:left="720" w:hanging="360"/>
-      </w:pPr>
-      <w:rPr>
-        <w:rFonts w:ascii="Symbol" w:hAnsi="Symbol" w:hint="default"/>
-        <w:sz w:val="20"/>
-      </w:rPr>
-    </w:lvl>
-    <w:lvl w:ilvl="1">
-      <w:start w:val="1"/>
-      <w:numFmt w:val="bullet"/>
-      <w:lvlText w:val="o"/>
-      <w:lvlJc w:val="left"/>
-      <w:pPr>
-        <w:tabs>
-          <w:tab w:val="num" w:pos="1440"/>
-        </w:tabs>
-        <w:ind w:left="1440" w:hanging="360"/>
-      </w:pPr>
-      <w:rPr>
-        <w:rFonts w:ascii="Courier New" w:hAnsi="Courier New" w:cs="Times New Roman" w:hint="default"/>
-        <w:sz w:val="20"/>
-      </w:rPr>
-    </w:lvl>
-    <w:lvl w:ilvl="2">
-      <w:start w:val="1"/>
-      <w:numFmt w:val="bullet"/>
-      <w:lvlText w:val=""/>
-      <w:lvlJc w:val="left"/>
-      <w:pPr>
-        <w:tabs>
-          <w:tab w:val="num" w:pos="2160"/>
-        </w:tabs>
-        <w:ind w:left="2160" w:hanging="360"/>
-      </w:pPr>
-      <w:rPr>
-        <w:rFonts w:ascii="Wingdings" w:hAnsi="Wingdings" w:hint="default"/>
-        <w:sz w:val="20"/>
-      </w:rPr>
-    </w:lvl>
-    <w:lvl w:ilvl="3">
-      <w:start w:val="1"/>
-      <w:numFmt w:val="bullet"/>
-      <w:lvlText w:val=""/>
-      <w:lvlJc w:val="left"/>
-      <w:pPr>
-        <w:tabs>
-          <w:tab w:val="num" w:pos="2880"/>
-        </w:tabs>
-        <w:ind w:left="2880" w:hanging="360"/>
-      </w:pPr>
-      <w:rPr>
-        <w:rFonts w:ascii="Wingdings" w:hAnsi="Wingdings" w:hint="default"/>
-        <w:sz w:val="20"/>
-      </w:rPr>
-    </w:lvl>
-    <w:lvl w:ilvl="4">
-      <w:start w:val="1"/>
-      <w:numFmt w:val="bullet"/>
-      <w:lvlText w:val=""/>
-      <w:lvlJc w:val="left"/>
-      <w:pPr>
-        <w:tabs>
-          <w:tab w:val="num" w:pos="3600"/>
-        </w:tabs>
-        <w:ind w:left="3600" w:hanging="360"/>
-      </w:pPr>
-      <w:rPr>
-        <w:rFonts w:ascii="Wingdings" w:hAnsi="Wingdings" w:hint="default"/>
-        <w:sz w:val="20"/>
-      </w:rPr>
-    </w:lvl>
-    <w:lvl w:ilvl="5">
-      <w:start w:val="1"/>
-      <w:numFmt w:val="bullet"/>
-      <w:lvlText w:val=""/>
-      <w:lvlJc w:val="left"/>
-      <w:pPr>
-        <w:tabs>
-          <w:tab w:val="num" w:pos="4320"/>
-        </w:tabs>
-        <w:ind w:left="4320" w:hanging="360"/>
-      </w:pPr>
-      <w:rPr>
-        <w:rFonts w:ascii="Wingdings" w:hAnsi="Wingdings" w:hint="default"/>
-        <w:sz w:val="20"/>
-      </w:rPr>
-    </w:lvl>
-    <w:lvl w:ilvl="6">
-      <w:start w:val="1"/>
-      <w:numFmt w:val="bullet"/>
-      <w:lvlText w:val=""/>
-      <w:lvlJc w:val="left"/>
-      <w:pPr>
-        <w:tabs>
-          <w:tab w:val="num" w:pos="5040"/>
-        </w:tabs>
-        <w:ind w:left="5040" w:hanging="360"/>
-      </w:pPr>
-      <w:rPr>
-        <w:rFonts w:ascii="Wingdings" w:hAnsi="Wingdings" w:hint="default"/>
-        <w:sz w:val="20"/>
-      </w:rPr>
-    </w:lvl>
-    <w:lvl w:ilvl="7">
-      <w:start w:val="1"/>
-      <w:numFmt w:val="bullet"/>
-      <w:lvlText w:val=""/>
-      <w:lvlJc w:val="left"/>
-      <w:pPr>
-        <w:tabs>
-          <w:tab w:val="num" w:pos="5760"/>
-        </w:tabs>
-        <w:ind w:left="5760" w:hanging="360"/>
-      </w:pPr>
-      <w:rPr>
-        <w:rFonts w:ascii="Wingdings" w:hAnsi="Wingdings" w:hint="default"/>
-        <w:sz w:val="20"/>
-      </w:rPr>
-    </w:lvl>
-    <w:lvl w:ilvl="8">
-      <w:start w:val="1"/>
-      <w:numFmt w:val="bullet"/>
-      <w:lvlText w:val=""/>
-      <w:lvlJc w:val="left"/>
-      <w:pPr>
-        <w:tabs>
-          <w:tab w:val="num" w:pos="6480"/>
-        </w:tabs>
-        <w:ind w:left="6480" w:hanging="360"/>
-      </w:pPr>
-      <w:rPr>
-        <w:rFonts w:ascii="Wingdings" w:hAnsi="Wingdings" w:hint="default"/>
-        <w:sz w:val="20"/>
-      </w:rPr>
-    </w:lvl>
-  </w:abstractNum>
-  <w:abstractNum w:abstractNumId="9" w15:restartNumberingAfterBreak="0">
     <w:nsid w:val="3DFA68AF"/>
     <w:multiLevelType w:val="hybridMultilevel"/>
     <w:tmpl w:val="99B2E81C"/>
@@ -7178,7 +7175,7 @@
       </w:pPr>
     </w:lvl>
   </w:abstractNum>
-  <w:abstractNum w:abstractNumId="10" w15:restartNumberingAfterBreak="0">
+  <w:abstractNum w:abstractNumId="9" w15:restartNumberingAfterBreak="0">
     <w:nsid w:val="470C6D75"/>
     <w:multiLevelType w:val="multilevel"/>
     <w:tmpl w:val="325A344E"/>
@@ -7291,7 +7288,7 @@
       </w:pPr>
     </w:lvl>
   </w:abstractNum>
-  <w:abstractNum w:abstractNumId="11" w15:restartNumberingAfterBreak="0">
+  <w:abstractNum w:abstractNumId="10" w15:restartNumberingAfterBreak="0">
     <w:nsid w:val="66214551"/>
     <w:multiLevelType w:val="hybridMultilevel"/>
     <w:tmpl w:val="10E0C5B6"/>
@@ -7404,7 +7401,7 @@
       </w:rPr>
     </w:lvl>
   </w:abstractNum>
-  <w:abstractNum w:abstractNumId="12" w15:restartNumberingAfterBreak="0">
+  <w:abstractNum w:abstractNumId="11" w15:restartNumberingAfterBreak="0">
     <w:nsid w:val="69065F27"/>
     <w:multiLevelType w:val="hybridMultilevel"/>
     <w:tmpl w:val="466C33FC"/>
@@ -7517,7 +7514,7 @@
       </w:rPr>
     </w:lvl>
   </w:abstractNum>
-  <w:abstractNum w:abstractNumId="13" w15:restartNumberingAfterBreak="0">
+  <w:abstractNum w:abstractNumId="12" w15:restartNumberingAfterBreak="0">
     <w:nsid w:val="712C0059"/>
     <w:multiLevelType w:val="hybridMultilevel"/>
     <w:tmpl w:val="184A2B1A"/>
@@ -7630,7 +7627,7 @@
       </w:rPr>
     </w:lvl>
   </w:abstractNum>
-  <w:abstractNum w:abstractNumId="14" w15:restartNumberingAfterBreak="0">
+  <w:abstractNum w:abstractNumId="13" w15:restartNumberingAfterBreak="0">
     <w:nsid w:val="738A3C6D"/>
     <w:multiLevelType w:val="multilevel"/>
     <w:tmpl w:val="E4D0A49C"/>
@@ -7743,7 +7740,7 @@
       </w:pPr>
     </w:lvl>
   </w:abstractNum>
-  <w:abstractNum w:abstractNumId="15" w15:restartNumberingAfterBreak="0">
+  <w:abstractNum w:abstractNumId="14" w15:restartNumberingAfterBreak="0">
     <w:nsid w:val="7B0D05D0"/>
     <w:multiLevelType w:val="multilevel"/>
     <w:tmpl w:val="4F1EAA04"/>
@@ -7856,90 +7853,174 @@
       </w:pPr>
     </w:lvl>
   </w:abstractNum>
+  <w:abstractNum w:abstractNumId="15" w15:restartNumberingAfterBreak="0">
+    <w:nsid w:val="7D9813BE"/>
+    <w:multiLevelType w:val="multilevel"/>
+    <w:tmpl w:val="15C6B540"/>
+    <w:lvl w:ilvl="0">
+      <w:numFmt w:val="decimal"/>
+      <w:lvlText w:val=""/>
+      <w:lvlJc w:val="left"/>
+      <w:pPr>
+        <w:tabs>
+          <w:tab w:val="num" w:pos="720"/>
+        </w:tabs>
+        <w:ind w:left="720" w:hanging="360"/>
+      </w:pPr>
+      <w:rPr>
+        <w:rFonts w:ascii="Symbol" w:hAnsi="Symbol" w:hint="default"/>
+        <w:sz w:val="20"/>
+      </w:rPr>
+    </w:lvl>
+    <w:lvl w:ilvl="1">
+      <w:start w:val="2"/>
+      <w:numFmt w:val="decimal"/>
+      <w:lvlText w:val="%2."/>
+      <w:lvlJc w:val="left"/>
+      <w:pPr>
+        <w:ind w:left="1440" w:hanging="360"/>
+      </w:pPr>
+    </w:lvl>
+    <w:lvl w:ilvl="2">
+      <w:numFmt w:val="decimal"/>
+      <w:lvlText w:val=""/>
+      <w:lvlJc w:val="left"/>
+      <w:pPr>
+        <w:tabs>
+          <w:tab w:val="num" w:pos="2160"/>
+        </w:tabs>
+        <w:ind w:left="2160" w:hanging="360"/>
+      </w:pPr>
+      <w:rPr>
+        <w:rFonts w:ascii="Wingdings" w:hAnsi="Wingdings" w:hint="default"/>
+        <w:sz w:val="20"/>
+      </w:rPr>
+    </w:lvl>
+    <w:lvl w:ilvl="3">
+      <w:numFmt w:val="decimal"/>
+      <w:lvlText w:val=""/>
+      <w:lvlJc w:val="left"/>
+      <w:pPr>
+        <w:tabs>
+          <w:tab w:val="num" w:pos="2880"/>
+        </w:tabs>
+        <w:ind w:left="2880" w:hanging="360"/>
+      </w:pPr>
+      <w:rPr>
+        <w:rFonts w:ascii="Wingdings" w:hAnsi="Wingdings" w:hint="default"/>
+        <w:sz w:val="20"/>
+      </w:rPr>
+    </w:lvl>
+    <w:lvl w:ilvl="4">
+      <w:numFmt w:val="decimal"/>
+      <w:lvlText w:val=""/>
+      <w:lvlJc w:val="left"/>
+      <w:pPr>
+        <w:tabs>
+          <w:tab w:val="num" w:pos="3600"/>
+        </w:tabs>
+        <w:ind w:left="3600" w:hanging="360"/>
+      </w:pPr>
+      <w:rPr>
+        <w:rFonts w:ascii="Wingdings" w:hAnsi="Wingdings" w:hint="default"/>
+        <w:sz w:val="20"/>
+      </w:rPr>
+    </w:lvl>
+    <w:lvl w:ilvl="5">
+      <w:numFmt w:val="decimal"/>
+      <w:lvlText w:val=""/>
+      <w:lvlJc w:val="left"/>
+      <w:pPr>
+        <w:tabs>
+          <w:tab w:val="num" w:pos="4320"/>
+        </w:tabs>
+        <w:ind w:left="4320" w:hanging="360"/>
+      </w:pPr>
+      <w:rPr>
+        <w:rFonts w:ascii="Wingdings" w:hAnsi="Wingdings" w:hint="default"/>
+        <w:sz w:val="20"/>
+      </w:rPr>
+    </w:lvl>
+    <w:lvl w:ilvl="6">
+      <w:numFmt w:val="decimal"/>
+      <w:lvlText w:val=""/>
+      <w:lvlJc w:val="left"/>
+      <w:pPr>
+        <w:tabs>
+          <w:tab w:val="num" w:pos="5040"/>
+        </w:tabs>
+        <w:ind w:left="5040" w:hanging="360"/>
+      </w:pPr>
+      <w:rPr>
+        <w:rFonts w:ascii="Wingdings" w:hAnsi="Wingdings" w:hint="default"/>
+        <w:sz w:val="20"/>
+      </w:rPr>
+    </w:lvl>
+    <w:lvl w:ilvl="7">
+      <w:numFmt w:val="decimal"/>
+      <w:lvlText w:val=""/>
+      <w:lvlJc w:val="left"/>
+      <w:pPr>
+        <w:tabs>
+          <w:tab w:val="num" w:pos="5760"/>
+        </w:tabs>
+        <w:ind w:left="5760" w:hanging="360"/>
+      </w:pPr>
+      <w:rPr>
+        <w:rFonts w:ascii="Wingdings" w:hAnsi="Wingdings" w:hint="default"/>
+        <w:sz w:val="20"/>
+      </w:rPr>
+    </w:lvl>
+    <w:lvl w:ilvl="8">
+      <w:numFmt w:val="decimal"/>
+      <w:lvlText w:val=""/>
+      <w:lvlJc w:val="left"/>
+      <w:pPr>
+        <w:tabs>
+          <w:tab w:val="num" w:pos="6480"/>
+        </w:tabs>
+        <w:ind w:left="6480" w:hanging="360"/>
+      </w:pPr>
+      <w:rPr>
+        <w:rFonts w:ascii="Wingdings" w:hAnsi="Wingdings" w:hint="default"/>
+        <w:sz w:val="20"/>
+      </w:rPr>
+    </w:lvl>
+  </w:abstractNum>
   <w:num w:numId="1" w16cid:durableId="1828938191">
-    <w:abstractNumId w:val="5"/>
+    <w:abstractNumId w:val="4"/>
   </w:num>
   <w:num w:numId="2" w16cid:durableId="700323266">
-    <w:abstractNumId w:val="9"/>
+    <w:abstractNumId w:val="8"/>
   </w:num>
   <w:num w:numId="3" w16cid:durableId="124086014">
-    <w:abstractNumId w:val="12"/>
+    <w:abstractNumId w:val="11"/>
   </w:num>
   <w:num w:numId="4" w16cid:durableId="236475383">
-    <w:abstractNumId w:val="6"/>
+    <w:abstractNumId w:val="5"/>
   </w:num>
   <w:num w:numId="5" w16cid:durableId="850946412">
     <w:abstractNumId w:val="2"/>
   </w:num>
   <w:num w:numId="6" w16cid:durableId="757294133">
-    <w:abstractNumId w:val="13"/>
+    <w:abstractNumId w:val="12"/>
   </w:num>
   <w:num w:numId="7" w16cid:durableId="705447765">
     <w:abstractNumId w:val="0"/>
   </w:num>
   <w:num w:numId="8" w16cid:durableId="1191258323">
-    <w:abstractNumId w:val="4"/>
+    <w:abstractNumId w:val="3"/>
   </w:num>
   <w:num w:numId="9" w16cid:durableId="1596471629">
-    <w:abstractNumId w:val="11"/>
+    <w:abstractNumId w:val="10"/>
   </w:num>
-  <w:num w:numId="10" w16cid:durableId="1431661624">
-    <w:abstractNumId w:val="3"/>
-    <w:lvlOverride w:ilvl="0"/>
-    <w:lvlOverride w:ilvl="1">
-      <w:startOverride w:val="2"/>
-    </w:lvlOverride>
-    <w:lvlOverride w:ilvl="2"/>
-    <w:lvlOverride w:ilvl="3"/>
-    <w:lvlOverride w:ilvl="4"/>
-    <w:lvlOverride w:ilvl="5"/>
-    <w:lvlOverride w:ilvl="6"/>
-    <w:lvlOverride w:ilvl="7"/>
-    <w:lvlOverride w:ilvl="8"/>
+  <w:num w:numId="10" w16cid:durableId="517891863">
+    <w:abstractNumId w:val="15"/>
   </w:num>
-  <w:num w:numId="11" w16cid:durableId="1397705955">
-    <w:abstractNumId w:val="8"/>
-    <w:lvlOverride w:ilvl="0"/>
-    <w:lvlOverride w:ilvl="1"/>
-    <w:lvlOverride w:ilvl="2"/>
-    <w:lvlOverride w:ilvl="3"/>
-    <w:lvlOverride w:ilvl="4"/>
-    <w:lvlOverride w:ilvl="5"/>
-    <w:lvlOverride w:ilvl="6"/>
-    <w:lvlOverride w:ilvl="7"/>
-    <w:lvlOverride w:ilvl="8"/>
+  <w:num w:numId="11" w16cid:durableId="788233783">
+    <w:abstractNumId w:val="7"/>
   </w:num>
-  <w:num w:numId="12" w16cid:durableId="878007561">
-    <w:abstractNumId w:val="15"/>
-    <w:lvlOverride w:ilvl="0">
-      <w:startOverride w:val="1"/>
-    </w:lvlOverride>
-    <w:lvlOverride w:ilvl="1">
-      <w:startOverride w:val="1"/>
-    </w:lvlOverride>
-    <w:lvlOverride w:ilvl="2">
-      <w:startOverride w:val="1"/>
-    </w:lvlOverride>
-    <w:lvlOverride w:ilvl="3">
-      <w:startOverride w:val="1"/>
-    </w:lvlOverride>
-    <w:lvlOverride w:ilvl="4">
-      <w:startOverride w:val="1"/>
-    </w:lvlOverride>
-    <w:lvlOverride w:ilvl="5">
-      <w:startOverride w:val="1"/>
-    </w:lvlOverride>
-    <w:lvlOverride w:ilvl="6">
-      <w:startOverride w:val="1"/>
-    </w:lvlOverride>
-    <w:lvlOverride w:ilvl="7">
-      <w:startOverride w:val="1"/>
-    </w:lvlOverride>
-    <w:lvlOverride w:ilvl="8">
-      <w:startOverride w:val="1"/>
-    </w:lvlOverride>
-  </w:num>
-  <w:num w:numId="13" w16cid:durableId="1170607346">
+  <w:num w:numId="12" w16cid:durableId="1232497112">
     <w:abstractNumId w:val="14"/>
     <w:lvlOverride w:ilvl="0">
       <w:startOverride w:val="1"/>
@@ -7969,8 +8050,8 @@
       <w:startOverride w:val="1"/>
     </w:lvlOverride>
   </w:num>
-  <w:num w:numId="14" w16cid:durableId="343671891">
-    <w:abstractNumId w:val="7"/>
+  <w:num w:numId="13" w16cid:durableId="1797722021">
+    <w:abstractNumId w:val="13"/>
     <w:lvlOverride w:ilvl="0">
       <w:startOverride w:val="1"/>
     </w:lvlOverride>
@@ -7999,7 +8080,37 @@
       <w:startOverride w:val="1"/>
     </w:lvlOverride>
   </w:num>
-  <w:num w:numId="15" w16cid:durableId="1854106322">
+  <w:num w:numId="14" w16cid:durableId="194659430">
+    <w:abstractNumId w:val="6"/>
+    <w:lvlOverride w:ilvl="0">
+      <w:startOverride w:val="1"/>
+    </w:lvlOverride>
+    <w:lvlOverride w:ilvl="1">
+      <w:startOverride w:val="1"/>
+    </w:lvlOverride>
+    <w:lvlOverride w:ilvl="2">
+      <w:startOverride w:val="1"/>
+    </w:lvlOverride>
+    <w:lvlOverride w:ilvl="3">
+      <w:startOverride w:val="1"/>
+    </w:lvlOverride>
+    <w:lvlOverride w:ilvl="4">
+      <w:startOverride w:val="1"/>
+    </w:lvlOverride>
+    <w:lvlOverride w:ilvl="5">
+      <w:startOverride w:val="1"/>
+    </w:lvlOverride>
+    <w:lvlOverride w:ilvl="6">
+      <w:startOverride w:val="1"/>
+    </w:lvlOverride>
+    <w:lvlOverride w:ilvl="7">
+      <w:startOverride w:val="1"/>
+    </w:lvlOverride>
+    <w:lvlOverride w:ilvl="8">
+      <w:startOverride w:val="1"/>
+    </w:lvlOverride>
+  </w:num>
+  <w:num w:numId="15" w16cid:durableId="9724124">
     <w:abstractNumId w:val="1"/>
     <w:lvlOverride w:ilvl="0">
       <w:startOverride w:val="1"/>
@@ -8029,8 +8140,8 @@
       <w:startOverride w:val="1"/>
     </w:lvlOverride>
   </w:num>
-  <w:num w:numId="16" w16cid:durableId="1878352212">
-    <w:abstractNumId w:val="10"/>
+  <w:num w:numId="16" w16cid:durableId="605771001">
+    <w:abstractNumId w:val="9"/>
     <w:lvlOverride w:ilvl="0">
       <w:startOverride w:val="1"/>
     </w:lvlOverride>

</xml_diff>